<commit_message>
03/01/2020 añadidas escenas raycast y guia de como usar git y github en carpeta ENERO/GITHUB/primeros pasos con github.docx
</commit_message>
<xml_diff>
--- a/ENERO/GITHUB/PRIMEROS PASOS CON GITHUB.docx
+++ b/ENERO/GITHUB/PRIMEROS PASOS CON GITHUB.docx
@@ -5,9 +5,45 @@
     <w:p>
       <w:pPr>
         <w:jc w:val="center"/>
-      </w:pPr>
-      <w:r>
+        <w:rPr>
+          <w:b/>
+          <w:color w:val="0070C0"/>
+          <w:u w:val="single"/>
+        </w:rPr>
+      </w:pPr>
+      <w:r>
+        <w:rPr>
+          <w:b/>
+          <w:color w:val="0070C0"/>
+          <w:u w:val="single"/>
+        </w:rPr>
         <w:t xml:space="preserve">PRIMEROS PASOS CON GITHUB: </w:t>
+      </w:r>
+      <w:r>
+        <w:rPr>
+          <w:b/>
+          <w:color w:val="0070C0"/>
+          <w:u w:val="single"/>
+        </w:rPr>
+        <w:t xml:space="preserve">              </w:t>
+      </w:r>
+    </w:p>
+    <w:p>
+      <w:pPr>
+        <w:jc w:val="right"/>
+        <w:rPr>
+          <w:b/>
+          <w:color w:val="0070C0"/>
+          <w:u w:val="single"/>
+        </w:rPr>
+      </w:pPr>
+      <w:r>
+        <w:rPr>
+          <w:b/>
+          <w:color w:val="0070C0"/>
+          <w:u w:val="single"/>
+        </w:rPr>
+        <w:t>03/01/2020</w:t>
       </w:r>
     </w:p>
     <w:p>
@@ -17,8 +53,18 @@
           <w:ilvl w:val="0"/>
           <w:numId w:val="1"/>
         </w:numPr>
-      </w:pPr>
-      <w:r>
+        <w:rPr>
+          <w:b/>
+          <w:color w:val="0070C0"/>
+          <w:u w:val="single"/>
+        </w:rPr>
+      </w:pPr>
+      <w:r>
+        <w:rPr>
+          <w:b/>
+          <w:color w:val="0070C0"/>
+          <w:u w:val="single"/>
+        </w:rPr>
         <w:t xml:space="preserve">¿Qué es GIT?: </w:t>
       </w:r>
     </w:p>
@@ -251,8 +297,18 @@
           <w:ilvl w:val="0"/>
           <w:numId w:val="1"/>
         </w:numPr>
-      </w:pPr>
-      <w:r>
+        <w:rPr>
+          <w:b/>
+          <w:color w:val="0070C0"/>
+          <w:u w:val="single"/>
+        </w:rPr>
+      </w:pPr>
+      <w:r>
+        <w:rPr>
+          <w:b/>
+          <w:color w:val="0070C0"/>
+          <w:u w:val="single"/>
+        </w:rPr>
         <w:t xml:space="preserve">Comandos: </w:t>
       </w:r>
     </w:p>
@@ -370,8 +426,6 @@
       <w:r>
         <w:t xml:space="preserve">). </w:t>
       </w:r>
-      <w:bookmarkStart w:id="0" w:name="_GoBack"/>
-      <w:bookmarkEnd w:id="0"/>
     </w:p>
     <w:p>
       <w:pPr>
@@ -531,13 +585,28 @@
           <w:ilvl w:val="0"/>
           <w:numId w:val="1"/>
         </w:numPr>
-      </w:pPr>
-      <w:proofErr w:type="spellStart"/>
-      <w:r>
+        <w:rPr>
+          <w:b/>
+          <w:color w:val="0070C0"/>
+          <w:u w:val="single"/>
+        </w:rPr>
+      </w:pPr>
+      <w:proofErr w:type="spellStart"/>
+      <w:r>
+        <w:rPr>
+          <w:b/>
+          <w:color w:val="0070C0"/>
+          <w:u w:val="single"/>
+        </w:rPr>
         <w:t>Instalacion</w:t>
       </w:r>
       <w:proofErr w:type="spellEnd"/>
       <w:r>
+        <w:rPr>
+          <w:b/>
+          <w:color w:val="0070C0"/>
+          <w:u w:val="single"/>
+        </w:rPr>
         <w:t xml:space="preserve"> de GIT: </w:t>
       </w:r>
     </w:p>
@@ -1008,6 +1077,1982 @@
           <w:numId w:val="1"/>
         </w:numPr>
         <w:rPr>
+          <w:b/>
+          <w:color w:val="0070C0"/>
+          <w:u w:val="single"/>
+        </w:rPr>
+      </w:pPr>
+      <w:proofErr w:type="spellStart"/>
+      <w:r>
+        <w:rPr>
+          <w:b/>
+          <w:color w:val="0070C0"/>
+          <w:u w:val="single"/>
+        </w:rPr>
+        <w:t>Uso</w:t>
+      </w:r>
+      <w:proofErr w:type="spellEnd"/>
+      <w:r>
+        <w:rPr>
+          <w:b/>
+          <w:color w:val="0070C0"/>
+          <w:u w:val="single"/>
+        </w:rPr>
+        <w:t xml:space="preserve"> de </w:t>
+      </w:r>
+      <w:proofErr w:type="spellStart"/>
+      <w:r>
+        <w:rPr>
+          <w:b/>
+          <w:color w:val="0070C0"/>
+          <w:u w:val="single"/>
+        </w:rPr>
+        <w:t>Git</w:t>
+      </w:r>
+      <w:proofErr w:type="spellEnd"/>
+      <w:r>
+        <w:rPr>
+          <w:b/>
+          <w:color w:val="0070C0"/>
+          <w:u w:val="single"/>
+        </w:rPr>
+        <w:t xml:space="preserve">: </w:t>
+      </w:r>
+    </w:p>
+    <w:p>
+      <w:pPr>
+        <w:pStyle w:val="Prrafodelista"/>
+        <w:numPr>
+          <w:ilvl w:val="0"/>
+          <w:numId w:val="9"/>
+        </w:numPr>
+        <w:rPr>
+          <w:b/>
+          <w:color w:val="002060"/>
+          <w:u w:val="single"/>
+        </w:rPr>
+      </w:pPr>
+      <w:r>
+        <w:rPr>
+          <w:b/>
+          <w:color w:val="002060"/>
+          <w:u w:val="single"/>
+        </w:rPr>
+        <w:t>¿</w:t>
+      </w:r>
+      <w:proofErr w:type="spellStart"/>
+      <w:r>
+        <w:rPr>
+          <w:b/>
+          <w:color w:val="002060"/>
+          <w:u w:val="single"/>
+        </w:rPr>
+        <w:t>Como</w:t>
+      </w:r>
+      <w:proofErr w:type="spellEnd"/>
+      <w:r>
+        <w:rPr>
+          <w:b/>
+          <w:color w:val="002060"/>
+          <w:u w:val="single"/>
+        </w:rPr>
+        <w:t xml:space="preserve"> subir nuestro </w:t>
+      </w:r>
+      <w:proofErr w:type="spellStart"/>
+      <w:r>
+        <w:rPr>
+          <w:b/>
+          <w:color w:val="002060"/>
+          <w:u w:val="single"/>
+        </w:rPr>
+        <w:t>codigo</w:t>
+      </w:r>
+      <w:proofErr w:type="spellEnd"/>
+      <w:r>
+        <w:rPr>
+          <w:b/>
+          <w:color w:val="002060"/>
+          <w:u w:val="single"/>
+        </w:rPr>
+        <w:t xml:space="preserve"> al repositorio de </w:t>
+      </w:r>
+      <w:proofErr w:type="spellStart"/>
+      <w:r>
+        <w:rPr>
+          <w:b/>
+          <w:color w:val="002060"/>
+          <w:u w:val="single"/>
+        </w:rPr>
+        <w:t>Github</w:t>
+      </w:r>
+      <w:proofErr w:type="spellEnd"/>
+      <w:r>
+        <w:rPr>
+          <w:b/>
+          <w:color w:val="002060"/>
+          <w:u w:val="single"/>
+        </w:rPr>
+        <w:t xml:space="preserve">?: </w:t>
+      </w:r>
+    </w:p>
+    <w:p>
+      <w:pPr>
+        <w:pStyle w:val="Prrafodelista"/>
+        <w:numPr>
+          <w:ilvl w:val="0"/>
+          <w:numId w:val="10"/>
+        </w:numPr>
+      </w:pPr>
+      <w:r>
+        <w:t xml:space="preserve">Abrimos GIT </w:t>
+      </w:r>
+      <w:proofErr w:type="spellStart"/>
+      <w:r>
+        <w:t>bash</w:t>
+      </w:r>
+      <w:proofErr w:type="spellEnd"/>
+      <w:r>
+        <w:t xml:space="preserve"> (interprete de </w:t>
+      </w:r>
+      <w:proofErr w:type="spellStart"/>
+      <w:r>
+        <w:t>git</w:t>
+      </w:r>
+      <w:proofErr w:type="spellEnd"/>
+      <w:r>
+        <w:t xml:space="preserve"> por consola). </w:t>
+      </w:r>
+    </w:p>
+    <w:p>
+      <w:r>
+        <w:drawing>
+          <wp:inline distT="0" distB="0" distL="0" distR="0" wp14:anchorId="4B4F1714" wp14:editId="36E7B2F9">
+            <wp:extent cx="5400040" cy="4745990"/>
+            <wp:effectExtent l="0" t="0" r="0" b="0"/>
+            <wp:docPr id="7" name="Imagen 7"/>
+            <wp:cNvGraphicFramePr>
+              <a:graphicFrameLocks xmlns:a="http://schemas.openxmlformats.org/drawingml/2006/main" noChangeAspect="1"/>
+            </wp:cNvGraphicFramePr>
+            <a:graphic xmlns:a="http://schemas.openxmlformats.org/drawingml/2006/main">
+              <a:graphicData uri="http://schemas.openxmlformats.org/drawingml/2006/picture">
+                <pic:pic xmlns:pic="http://schemas.openxmlformats.org/drawingml/2006/picture">
+                  <pic:nvPicPr>
+                    <pic:cNvPr id="1" name=""/>
+                    <pic:cNvPicPr/>
+                  </pic:nvPicPr>
+                  <pic:blipFill>
+                    <a:blip r:embed="rId9"/>
+                    <a:stretch>
+                      <a:fillRect/>
+                    </a:stretch>
+                  </pic:blipFill>
+                  <pic:spPr>
+                    <a:xfrm>
+                      <a:off x="0" y="0"/>
+                      <a:ext cx="5400040" cy="4745990"/>
+                    </a:xfrm>
+                    <a:prstGeom prst="rect">
+                      <a:avLst/>
+                    </a:prstGeom>
+                  </pic:spPr>
+                </pic:pic>
+              </a:graphicData>
+            </a:graphic>
+          </wp:inline>
+        </w:drawing>
+      </w:r>
+    </w:p>
+    <w:p>
+      <w:pPr>
+        <w:pStyle w:val="Prrafodelista"/>
+        <w:numPr>
+          <w:ilvl w:val="0"/>
+          <w:numId w:val="10"/>
+        </w:numPr>
+      </w:pPr>
+      <w:r>
+        <w:t xml:space="preserve">Navegamos desde la consola al proyecto que queremos subir: (Recuerda: cd: Acceder a una carpeta, </w:t>
+      </w:r>
+      <w:proofErr w:type="spellStart"/>
+      <w:r>
+        <w:t>dir</w:t>
+      </w:r>
+      <w:proofErr w:type="spellEnd"/>
+      <w:r>
+        <w:t xml:space="preserve">: Ver lo que tiene esa carpeta; en Linux o Mac usaríamos cd y </w:t>
+      </w:r>
+      <w:proofErr w:type="spellStart"/>
+      <w:r>
+        <w:t>ls</w:t>
+      </w:r>
+      <w:proofErr w:type="spellEnd"/>
+      <w:r>
+        <w:t xml:space="preserve">). </w:t>
+      </w:r>
+    </w:p>
+    <w:p>
+      <w:pPr>
+        <w:pStyle w:val="Prrafodelista"/>
+        <w:ind w:left="1080"/>
+      </w:pPr>
+      <w:r>
+        <w:lastRenderedPageBreak/>
+        <w:drawing>
+          <wp:inline distT="0" distB="0" distL="0" distR="0" wp14:anchorId="7BF2AF8D" wp14:editId="4A679D44">
+            <wp:extent cx="4420217" cy="1629002"/>
+            <wp:effectExtent l="0" t="0" r="0" b="9525"/>
+            <wp:docPr id="8" name="Imagen 8"/>
+            <wp:cNvGraphicFramePr>
+              <a:graphicFrameLocks xmlns:a="http://schemas.openxmlformats.org/drawingml/2006/main" noChangeAspect="1"/>
+            </wp:cNvGraphicFramePr>
+            <a:graphic xmlns:a="http://schemas.openxmlformats.org/drawingml/2006/main">
+              <a:graphicData uri="http://schemas.openxmlformats.org/drawingml/2006/picture">
+                <pic:pic xmlns:pic="http://schemas.openxmlformats.org/drawingml/2006/picture">
+                  <pic:nvPicPr>
+                    <pic:cNvPr id="1" name=""/>
+                    <pic:cNvPicPr/>
+                  </pic:nvPicPr>
+                  <pic:blipFill>
+                    <a:blip r:embed="rId10"/>
+                    <a:stretch>
+                      <a:fillRect/>
+                    </a:stretch>
+                  </pic:blipFill>
+                  <pic:spPr>
+                    <a:xfrm>
+                      <a:off x="0" y="0"/>
+                      <a:ext cx="4420217" cy="1629002"/>
+                    </a:xfrm>
+                    <a:prstGeom prst="rect">
+                      <a:avLst/>
+                    </a:prstGeom>
+                  </pic:spPr>
+                </pic:pic>
+              </a:graphicData>
+            </a:graphic>
+          </wp:inline>
+        </w:drawing>
+      </w:r>
+    </w:p>
+    <w:p>
+      <w:pPr>
+        <w:pStyle w:val="Prrafodelista"/>
+        <w:numPr>
+          <w:ilvl w:val="0"/>
+          <w:numId w:val="10"/>
+        </w:numPr>
+      </w:pPr>
+      <w:r>
+        <w:t xml:space="preserve">Inicializamos la carpeta para indicar que vamos a usar </w:t>
+      </w:r>
+      <w:proofErr w:type="spellStart"/>
+      <w:r>
+        <w:t>git</w:t>
+      </w:r>
+      <w:proofErr w:type="spellEnd"/>
+      <w:r>
+        <w:t xml:space="preserve"> en ella: </w:t>
+      </w:r>
+    </w:p>
+    <w:p>
+      <w:pPr>
+        <w:pStyle w:val="Prrafodelista"/>
+        <w:ind w:left="1080"/>
+      </w:pPr>
+      <w:r>
+        <w:drawing>
+          <wp:inline distT="0" distB="0" distL="0" distR="0" wp14:anchorId="59B68815" wp14:editId="582662F4">
+            <wp:extent cx="5400040" cy="642620"/>
+            <wp:effectExtent l="0" t="0" r="0" b="5080"/>
+            <wp:docPr id="9" name="Imagen 9"/>
+            <wp:cNvGraphicFramePr>
+              <a:graphicFrameLocks xmlns:a="http://schemas.openxmlformats.org/drawingml/2006/main" noChangeAspect="1"/>
+            </wp:cNvGraphicFramePr>
+            <a:graphic xmlns:a="http://schemas.openxmlformats.org/drawingml/2006/main">
+              <a:graphicData uri="http://schemas.openxmlformats.org/drawingml/2006/picture">
+                <pic:pic xmlns:pic="http://schemas.openxmlformats.org/drawingml/2006/picture">
+                  <pic:nvPicPr>
+                    <pic:cNvPr id="1" name=""/>
+                    <pic:cNvPicPr/>
+                  </pic:nvPicPr>
+                  <pic:blipFill>
+                    <a:blip r:embed="rId11"/>
+                    <a:stretch>
+                      <a:fillRect/>
+                    </a:stretch>
+                  </pic:blipFill>
+                  <pic:spPr>
+                    <a:xfrm>
+                      <a:off x="0" y="0"/>
+                      <a:ext cx="5400040" cy="642620"/>
+                    </a:xfrm>
+                    <a:prstGeom prst="rect">
+                      <a:avLst/>
+                    </a:prstGeom>
+                  </pic:spPr>
+                </pic:pic>
+              </a:graphicData>
+            </a:graphic>
+          </wp:inline>
+        </w:drawing>
+      </w:r>
+    </w:p>
+    <w:p>
+      <w:pPr>
+        <w:pStyle w:val="Prrafodelista"/>
+        <w:numPr>
+          <w:ilvl w:val="0"/>
+          <w:numId w:val="10"/>
+        </w:numPr>
+      </w:pPr>
+      <w:r>
+        <w:t xml:space="preserve">Comprobamos con </w:t>
+      </w:r>
+      <w:proofErr w:type="spellStart"/>
+      <w:r>
+        <w:t>git</w:t>
+      </w:r>
+      <w:proofErr w:type="spellEnd"/>
+      <w:r>
+        <w:t xml:space="preserve"> status que archivos hay sin subir al </w:t>
+      </w:r>
+      <w:proofErr w:type="spellStart"/>
+      <w:r>
+        <w:t>Staging</w:t>
+      </w:r>
+      <w:proofErr w:type="spellEnd"/>
+      <w:r>
+        <w:t xml:space="preserve"> </w:t>
+      </w:r>
+      <w:proofErr w:type="spellStart"/>
+      <w:r>
+        <w:t>Area</w:t>
+      </w:r>
+      <w:proofErr w:type="spellEnd"/>
+      <w:r>
+        <w:t xml:space="preserve"> (preparados para </w:t>
+      </w:r>
+      <w:proofErr w:type="spellStart"/>
+      <w:r>
+        <w:t>commit</w:t>
+      </w:r>
+      <w:proofErr w:type="spellEnd"/>
+      <w:r>
+        <w:t xml:space="preserve">). </w:t>
+      </w:r>
+    </w:p>
+    <w:p>
+      <w:pPr>
+        <w:pStyle w:val="Prrafodelista"/>
+        <w:ind w:left="1080"/>
+      </w:pPr>
+      <w:r>
+        <w:drawing>
+          <wp:inline distT="0" distB="0" distL="0" distR="0" wp14:anchorId="7168168E" wp14:editId="0AAFD896">
+            <wp:extent cx="5400040" cy="1747520"/>
+            <wp:effectExtent l="0" t="0" r="0" b="5080"/>
+            <wp:docPr id="10" name="Imagen 10"/>
+            <wp:cNvGraphicFramePr>
+              <a:graphicFrameLocks xmlns:a="http://schemas.openxmlformats.org/drawingml/2006/main" noChangeAspect="1"/>
+            </wp:cNvGraphicFramePr>
+            <a:graphic xmlns:a="http://schemas.openxmlformats.org/drawingml/2006/main">
+              <a:graphicData uri="http://schemas.openxmlformats.org/drawingml/2006/picture">
+                <pic:pic xmlns:pic="http://schemas.openxmlformats.org/drawingml/2006/picture">
+                  <pic:nvPicPr>
+                    <pic:cNvPr id="1" name=""/>
+                    <pic:cNvPicPr/>
+                  </pic:nvPicPr>
+                  <pic:blipFill>
+                    <a:blip r:embed="rId12"/>
+                    <a:stretch>
+                      <a:fillRect/>
+                    </a:stretch>
+                  </pic:blipFill>
+                  <pic:spPr>
+                    <a:xfrm>
+                      <a:off x="0" y="0"/>
+                      <a:ext cx="5400040" cy="1747520"/>
+                    </a:xfrm>
+                    <a:prstGeom prst="rect">
+                      <a:avLst/>
+                    </a:prstGeom>
+                  </pic:spPr>
+                </pic:pic>
+              </a:graphicData>
+            </a:graphic>
+          </wp:inline>
+        </w:drawing>
+      </w:r>
+    </w:p>
+    <w:p>
+      <w:pPr>
+        <w:pStyle w:val="Prrafodelista"/>
+        <w:numPr>
+          <w:ilvl w:val="0"/>
+          <w:numId w:val="10"/>
+        </w:numPr>
+      </w:pPr>
+      <w:r>
+        <w:t xml:space="preserve">Vamos a subir todos los archivos en rojo al repositorio de GitHub. </w:t>
+      </w:r>
+    </w:p>
+    <w:p>
+      <w:pPr>
+        <w:pStyle w:val="Prrafodelista"/>
+        <w:numPr>
+          <w:ilvl w:val="0"/>
+          <w:numId w:val="3"/>
+        </w:numPr>
+      </w:pPr>
+      <w:r>
+        <w:t>Usamos “</w:t>
+      </w:r>
+      <w:proofErr w:type="spellStart"/>
+      <w:r>
+        <w:t>git</w:t>
+      </w:r>
+      <w:proofErr w:type="spellEnd"/>
+      <w:r>
+        <w:t xml:space="preserve"> </w:t>
+      </w:r>
+      <w:proofErr w:type="spellStart"/>
+      <w:r>
+        <w:t>add</w:t>
+      </w:r>
+      <w:proofErr w:type="spellEnd"/>
+      <w:r>
+        <w:t xml:space="preserve"> &lt;file&gt;” para subir cada archivo o bien “</w:t>
+      </w:r>
+      <w:proofErr w:type="spellStart"/>
+      <w:r>
+        <w:t>git</w:t>
+      </w:r>
+      <w:proofErr w:type="spellEnd"/>
+      <w:r>
+        <w:t xml:space="preserve"> </w:t>
+      </w:r>
+      <w:proofErr w:type="spellStart"/>
+      <w:proofErr w:type="gramStart"/>
+      <w:r>
+        <w:t>add</w:t>
+      </w:r>
+      <w:proofErr w:type="spellEnd"/>
+      <w:r>
+        <w:t xml:space="preserve"> .</w:t>
+      </w:r>
+      <w:proofErr w:type="gramEnd"/>
+      <w:r>
+        <w:t xml:space="preserve">” para subir todos los archivos del directorio actual. </w:t>
+      </w:r>
+    </w:p>
+    <w:p>
+      <w:pPr>
+        <w:ind w:left="992"/>
+      </w:pPr>
+      <w:r>
+        <w:drawing>
+          <wp:inline distT="0" distB="0" distL="0" distR="0" wp14:anchorId="1A27D10B" wp14:editId="23461517">
+            <wp:extent cx="5400040" cy="2218690"/>
+            <wp:effectExtent l="0" t="0" r="0" b="0"/>
+            <wp:docPr id="11" name="Imagen 11"/>
+            <wp:cNvGraphicFramePr>
+              <a:graphicFrameLocks xmlns:a="http://schemas.openxmlformats.org/drawingml/2006/main" noChangeAspect="1"/>
+            </wp:cNvGraphicFramePr>
+            <a:graphic xmlns:a="http://schemas.openxmlformats.org/drawingml/2006/main">
+              <a:graphicData uri="http://schemas.openxmlformats.org/drawingml/2006/picture">
+                <pic:pic xmlns:pic="http://schemas.openxmlformats.org/drawingml/2006/picture">
+                  <pic:nvPicPr>
+                    <pic:cNvPr id="1" name=""/>
+                    <pic:cNvPicPr/>
+                  </pic:nvPicPr>
+                  <pic:blipFill>
+                    <a:blip r:embed="rId13"/>
+                    <a:stretch>
+                      <a:fillRect/>
+                    </a:stretch>
+                  </pic:blipFill>
+                  <pic:spPr>
+                    <a:xfrm>
+                      <a:off x="0" y="0"/>
+                      <a:ext cx="5400040" cy="2218690"/>
+                    </a:xfrm>
+                    <a:prstGeom prst="rect">
+                      <a:avLst/>
+                    </a:prstGeom>
+                  </pic:spPr>
+                </pic:pic>
+              </a:graphicData>
+            </a:graphic>
+          </wp:inline>
+        </w:drawing>
+      </w:r>
+    </w:p>
+    <w:p>
+      <w:pPr>
+        <w:ind w:left="992"/>
+      </w:pPr>
+      <w:r>
+        <w:t xml:space="preserve">Todos los archivos en verde están preparados ya en el </w:t>
+      </w:r>
+      <w:proofErr w:type="spellStart"/>
+      <w:r>
+        <w:t>stagging</w:t>
+      </w:r>
+      <w:proofErr w:type="spellEnd"/>
+      <w:r>
+        <w:t xml:space="preserve"> área para hacer </w:t>
+      </w:r>
+      <w:proofErr w:type="spellStart"/>
+      <w:r>
+        <w:t>commit</w:t>
+      </w:r>
+      <w:proofErr w:type="spellEnd"/>
+      <w:r>
+        <w:t xml:space="preserve">. </w:t>
+      </w:r>
+    </w:p>
+    <w:p>
+      <w:pPr>
+        <w:pStyle w:val="Prrafodelista"/>
+        <w:numPr>
+          <w:ilvl w:val="0"/>
+          <w:numId w:val="10"/>
+        </w:numPr>
+      </w:pPr>
+      <w:r>
+        <w:t xml:space="preserve">Subimos los archivos al repositorio </w:t>
+      </w:r>
+      <w:r>
+        <w:rPr>
+          <w:b/>
+        </w:rPr>
+        <w:t>local</w:t>
+      </w:r>
+      <w:r>
+        <w:t xml:space="preserve"> de </w:t>
+      </w:r>
+      <w:proofErr w:type="spellStart"/>
+      <w:r>
+        <w:t>git</w:t>
+      </w:r>
+      <w:proofErr w:type="spellEnd"/>
+      <w:r>
+        <w:t xml:space="preserve">: Usamos </w:t>
+      </w:r>
+      <w:proofErr w:type="spellStart"/>
+      <w:r>
+        <w:t>git</w:t>
+      </w:r>
+      <w:proofErr w:type="spellEnd"/>
+      <w:r>
+        <w:t xml:space="preserve"> </w:t>
+      </w:r>
+      <w:proofErr w:type="spellStart"/>
+      <w:r>
+        <w:t>commit</w:t>
+      </w:r>
+      <w:proofErr w:type="spellEnd"/>
+      <w:r>
+        <w:t xml:space="preserve"> –m &lt;mensaje del </w:t>
+      </w:r>
+      <w:proofErr w:type="spellStart"/>
+      <w:r>
+        <w:t>commit</w:t>
+      </w:r>
+      <w:proofErr w:type="spellEnd"/>
+      <w:r>
+        <w:t>&gt;</w:t>
+      </w:r>
+      <w:r>
+        <w:t xml:space="preserve">: </w:t>
+      </w:r>
+    </w:p>
+    <w:p>
+      <w:pPr>
+        <w:pStyle w:val="Prrafodelista"/>
+        <w:ind w:left="1080"/>
+      </w:pPr>
+      <w:r>
+        <w:lastRenderedPageBreak/>
+        <w:drawing>
+          <wp:inline distT="0" distB="0" distL="0" distR="0" wp14:anchorId="1AD7FCF8" wp14:editId="6910F7A7">
+            <wp:extent cx="5400040" cy="1114425"/>
+            <wp:effectExtent l="0" t="0" r="0" b="9525"/>
+            <wp:docPr id="12" name="Imagen 12"/>
+            <wp:cNvGraphicFramePr>
+              <a:graphicFrameLocks xmlns:a="http://schemas.openxmlformats.org/drawingml/2006/main" noChangeAspect="1"/>
+            </wp:cNvGraphicFramePr>
+            <a:graphic xmlns:a="http://schemas.openxmlformats.org/drawingml/2006/main">
+              <a:graphicData uri="http://schemas.openxmlformats.org/drawingml/2006/picture">
+                <pic:pic xmlns:pic="http://schemas.openxmlformats.org/drawingml/2006/picture">
+                  <pic:nvPicPr>
+                    <pic:cNvPr id="1" name=""/>
+                    <pic:cNvPicPr/>
+                  </pic:nvPicPr>
+                  <pic:blipFill>
+                    <a:blip r:embed="rId14"/>
+                    <a:stretch>
+                      <a:fillRect/>
+                    </a:stretch>
+                  </pic:blipFill>
+                  <pic:spPr>
+                    <a:xfrm>
+                      <a:off x="0" y="0"/>
+                      <a:ext cx="5400040" cy="1114425"/>
+                    </a:xfrm>
+                    <a:prstGeom prst="rect">
+                      <a:avLst/>
+                    </a:prstGeom>
+                  </pic:spPr>
+                </pic:pic>
+              </a:graphicData>
+            </a:graphic>
+          </wp:inline>
+        </w:drawing>
+      </w:r>
+    </w:p>
+    <w:p>
+      <w:pPr>
+        <w:pStyle w:val="Prrafodelista"/>
+        <w:numPr>
+          <w:ilvl w:val="0"/>
+          <w:numId w:val="10"/>
+        </w:numPr>
+      </w:pPr>
+      <w:r>
+        <w:t xml:space="preserve">Nuestro </w:t>
+      </w:r>
+      <w:proofErr w:type="spellStart"/>
+      <w:r>
+        <w:t>ultimo</w:t>
+      </w:r>
+      <w:proofErr w:type="spellEnd"/>
+      <w:r>
+        <w:t xml:space="preserve"> paso será subir los archivos al repositorio remoto (</w:t>
+      </w:r>
+      <w:proofErr w:type="spellStart"/>
+      <w:r>
+        <w:t>github</w:t>
+      </w:r>
+      <w:proofErr w:type="spellEnd"/>
+      <w:r>
+        <w:t xml:space="preserve">) para ello primero tenemos que añadir la </w:t>
+      </w:r>
+      <w:proofErr w:type="spellStart"/>
+      <w:r>
+        <w:t>direccion</w:t>
+      </w:r>
+      <w:proofErr w:type="spellEnd"/>
+      <w:r>
+        <w:t xml:space="preserve"> </w:t>
+      </w:r>
+      <w:proofErr w:type="spellStart"/>
+      <w:r>
+        <w:t>HTTPs</w:t>
+      </w:r>
+      <w:proofErr w:type="spellEnd"/>
+      <w:r>
+        <w:t xml:space="preserve"> del repositorio a la variable “</w:t>
+      </w:r>
+      <w:proofErr w:type="spellStart"/>
+      <w:r>
+        <w:t>origin</w:t>
+      </w:r>
+      <w:proofErr w:type="spellEnd"/>
+      <w:r>
+        <w:t xml:space="preserve">” de </w:t>
+      </w:r>
+      <w:proofErr w:type="spellStart"/>
+      <w:r>
+        <w:t>git</w:t>
+      </w:r>
+      <w:proofErr w:type="spellEnd"/>
+      <w:r>
+        <w:t xml:space="preserve"> (indica donde subir los cambios): </w:t>
+      </w:r>
+    </w:p>
+    <w:p>
+      <w:pPr>
+        <w:pStyle w:val="Prrafodelista"/>
+        <w:ind w:left="1080"/>
+      </w:pPr>
+      <w:r>
+        <w:drawing>
+          <wp:inline distT="0" distB="0" distL="0" distR="0" wp14:anchorId="05292301" wp14:editId="4E371340">
+            <wp:extent cx="5400040" cy="1316990"/>
+            <wp:effectExtent l="0" t="0" r="0" b="0"/>
+            <wp:docPr id="13" name="Imagen 13"/>
+            <wp:cNvGraphicFramePr>
+              <a:graphicFrameLocks xmlns:a="http://schemas.openxmlformats.org/drawingml/2006/main" noChangeAspect="1"/>
+            </wp:cNvGraphicFramePr>
+            <a:graphic xmlns:a="http://schemas.openxmlformats.org/drawingml/2006/main">
+              <a:graphicData uri="http://schemas.openxmlformats.org/drawingml/2006/picture">
+                <pic:pic xmlns:pic="http://schemas.openxmlformats.org/drawingml/2006/picture">
+                  <pic:nvPicPr>
+                    <pic:cNvPr id="1" name=""/>
+                    <pic:cNvPicPr/>
+                  </pic:nvPicPr>
+                  <pic:blipFill>
+                    <a:blip r:embed="rId15"/>
+                    <a:stretch>
+                      <a:fillRect/>
+                    </a:stretch>
+                  </pic:blipFill>
+                  <pic:spPr>
+                    <a:xfrm>
+                      <a:off x="0" y="0"/>
+                      <a:ext cx="5400040" cy="1316990"/>
+                    </a:xfrm>
+                    <a:prstGeom prst="rect">
+                      <a:avLst/>
+                    </a:prstGeom>
+                  </pic:spPr>
+                </pic:pic>
+              </a:graphicData>
+            </a:graphic>
+          </wp:inline>
+        </w:drawing>
+      </w:r>
+    </w:p>
+    <w:p>
+      <w:pPr>
+        <w:pStyle w:val="Prrafodelista"/>
+        <w:ind w:left="1080"/>
+      </w:pPr>
+      <w:r>
+        <w:drawing>
+          <wp:inline distT="0" distB="0" distL="0" distR="0" wp14:anchorId="1BD5FB85" wp14:editId="079A42EA">
+            <wp:extent cx="5400040" cy="2041525"/>
+            <wp:effectExtent l="0" t="0" r="0" b="0"/>
+            <wp:docPr id="14" name="Imagen 14"/>
+            <wp:cNvGraphicFramePr>
+              <a:graphicFrameLocks xmlns:a="http://schemas.openxmlformats.org/drawingml/2006/main" noChangeAspect="1"/>
+            </wp:cNvGraphicFramePr>
+            <a:graphic xmlns:a="http://schemas.openxmlformats.org/drawingml/2006/main">
+              <a:graphicData uri="http://schemas.openxmlformats.org/drawingml/2006/picture">
+                <pic:pic xmlns:pic="http://schemas.openxmlformats.org/drawingml/2006/picture">
+                  <pic:nvPicPr>
+                    <pic:cNvPr id="1" name=""/>
+                    <pic:cNvPicPr/>
+                  </pic:nvPicPr>
+                  <pic:blipFill>
+                    <a:blip r:embed="rId16"/>
+                    <a:stretch>
+                      <a:fillRect/>
+                    </a:stretch>
+                  </pic:blipFill>
+                  <pic:spPr>
+                    <a:xfrm>
+                      <a:off x="0" y="0"/>
+                      <a:ext cx="5400040" cy="2041525"/>
+                    </a:xfrm>
+                    <a:prstGeom prst="rect">
+                      <a:avLst/>
+                    </a:prstGeom>
+                  </pic:spPr>
+                </pic:pic>
+              </a:graphicData>
+            </a:graphic>
+          </wp:inline>
+        </w:drawing>
+      </w:r>
+    </w:p>
+    <w:p>
+      <w:pPr>
+        <w:pStyle w:val="Prrafodelista"/>
+        <w:ind w:left="1080"/>
+      </w:pPr>
+      <w:r>
+        <w:drawing>
+          <wp:inline distT="0" distB="0" distL="0" distR="0" wp14:anchorId="7A6FEB8F" wp14:editId="02678038">
+            <wp:extent cx="5400040" cy="838200"/>
+            <wp:effectExtent l="0" t="0" r="0" b="0"/>
+            <wp:docPr id="15" name="Imagen 15"/>
+            <wp:cNvGraphicFramePr>
+              <a:graphicFrameLocks xmlns:a="http://schemas.openxmlformats.org/drawingml/2006/main" noChangeAspect="1"/>
+            </wp:cNvGraphicFramePr>
+            <a:graphic xmlns:a="http://schemas.openxmlformats.org/drawingml/2006/main">
+              <a:graphicData uri="http://schemas.openxmlformats.org/drawingml/2006/picture">
+                <pic:pic xmlns:pic="http://schemas.openxmlformats.org/drawingml/2006/picture">
+                  <pic:nvPicPr>
+                    <pic:cNvPr id="1" name=""/>
+                    <pic:cNvPicPr/>
+                  </pic:nvPicPr>
+                  <pic:blipFill>
+                    <a:blip r:embed="rId17"/>
+                    <a:stretch>
+                      <a:fillRect/>
+                    </a:stretch>
+                  </pic:blipFill>
+                  <pic:spPr>
+                    <a:xfrm>
+                      <a:off x="0" y="0"/>
+                      <a:ext cx="5400040" cy="838200"/>
+                    </a:xfrm>
+                    <a:prstGeom prst="rect">
+                      <a:avLst/>
+                    </a:prstGeom>
+                  </pic:spPr>
+                </pic:pic>
+              </a:graphicData>
+            </a:graphic>
+          </wp:inline>
+        </w:drawing>
+      </w:r>
+    </w:p>
+    <w:p>
+      <w:pPr>
+        <w:pStyle w:val="Prrafodelista"/>
+        <w:ind w:left="1080"/>
+      </w:pPr>
+      <w:r>
+        <w:t xml:space="preserve">Ya tenemos la </w:t>
+      </w:r>
+      <w:proofErr w:type="spellStart"/>
+      <w:r>
+        <w:t>direccion</w:t>
+      </w:r>
+      <w:proofErr w:type="spellEnd"/>
+      <w:r>
+        <w:t xml:space="preserve"> del repositorio agregada. (Este paso solo hará falta hacerlo una vez para </w:t>
+      </w:r>
+      <w:proofErr w:type="spellStart"/>
+      <w:r>
+        <w:t>setear</w:t>
+      </w:r>
+      <w:proofErr w:type="spellEnd"/>
+      <w:r>
+        <w:t xml:space="preserve"> la variable ORIGIN). </w:t>
+      </w:r>
+    </w:p>
+    <w:p>
+      <w:pPr>
+        <w:pStyle w:val="Prrafodelista"/>
+        <w:numPr>
+          <w:ilvl w:val="0"/>
+          <w:numId w:val="10"/>
+        </w:numPr>
+      </w:pPr>
+      <w:r>
+        <w:t xml:space="preserve">Finalmente subimos el </w:t>
+      </w:r>
+      <w:proofErr w:type="spellStart"/>
+      <w:r>
+        <w:t>commit</w:t>
+      </w:r>
+      <w:proofErr w:type="spellEnd"/>
+      <w:r>
+        <w:t xml:space="preserve"> al repositorio a </w:t>
+      </w:r>
+      <w:proofErr w:type="spellStart"/>
+      <w:r>
+        <w:t>traves</w:t>
+      </w:r>
+      <w:proofErr w:type="spellEnd"/>
+      <w:r>
+        <w:t xml:space="preserve"> </w:t>
+      </w:r>
+      <w:proofErr w:type="spellStart"/>
+      <w:r>
+        <w:t>git</w:t>
+      </w:r>
+      <w:proofErr w:type="spellEnd"/>
+      <w:r>
+        <w:t xml:space="preserve"> </w:t>
+      </w:r>
+      <w:proofErr w:type="spellStart"/>
+      <w:r>
+        <w:t>push</w:t>
+      </w:r>
+      <w:proofErr w:type="spellEnd"/>
+      <w:r>
+        <w:t xml:space="preserve"> –u </w:t>
+      </w:r>
+      <w:proofErr w:type="spellStart"/>
+      <w:r>
+        <w:t>origin</w:t>
+      </w:r>
+      <w:proofErr w:type="spellEnd"/>
+      <w:r>
+        <w:t xml:space="preserve"> master (la primera vez escribimos ese texto que crea el enlace entre </w:t>
+      </w:r>
+      <w:proofErr w:type="spellStart"/>
+      <w:r>
+        <w:t>origin</w:t>
+      </w:r>
+      <w:proofErr w:type="spellEnd"/>
+      <w:r>
+        <w:t xml:space="preserve"> y master, luego ya (</w:t>
+      </w:r>
+      <w:r>
+        <w:rPr>
+          <w:b/>
+        </w:rPr>
+        <w:t xml:space="preserve">siempre y cuando queramos subirlo a la misma </w:t>
+      </w:r>
+      <w:proofErr w:type="gramStart"/>
+      <w:r>
+        <w:rPr>
+          <w:b/>
+        </w:rPr>
+        <w:t>rama ,s</w:t>
+      </w:r>
+      <w:r>
+        <w:t>ino</w:t>
+      </w:r>
+      <w:proofErr w:type="gramEnd"/>
+      <w:r>
+        <w:t xml:space="preserve"> en vez de master pondríamos el nombre de la rama) solo hará falta “</w:t>
+      </w:r>
+      <w:proofErr w:type="spellStart"/>
+      <w:r>
+        <w:t>git</w:t>
+      </w:r>
+      <w:proofErr w:type="spellEnd"/>
+      <w:r>
+        <w:t xml:space="preserve"> </w:t>
+      </w:r>
+      <w:proofErr w:type="spellStart"/>
+      <w:r>
+        <w:t>push</w:t>
+      </w:r>
+      <w:proofErr w:type="spellEnd"/>
+      <w:r>
+        <w:t xml:space="preserve">”: </w:t>
+      </w:r>
+    </w:p>
+    <w:p>
+      <w:pPr>
+        <w:pStyle w:val="Prrafodelista"/>
+        <w:ind w:left="1080"/>
+      </w:pPr>
+      <w:r>
+        <w:drawing>
+          <wp:inline distT="0" distB="0" distL="0" distR="0" wp14:anchorId="56CB9250" wp14:editId="6066AE6A">
+            <wp:extent cx="5400040" cy="1037590"/>
+            <wp:effectExtent l="0" t="0" r="0" b="0"/>
+            <wp:docPr id="16" name="Imagen 16"/>
+            <wp:cNvGraphicFramePr>
+              <a:graphicFrameLocks xmlns:a="http://schemas.openxmlformats.org/drawingml/2006/main" noChangeAspect="1"/>
+            </wp:cNvGraphicFramePr>
+            <a:graphic xmlns:a="http://schemas.openxmlformats.org/drawingml/2006/main">
+              <a:graphicData uri="http://schemas.openxmlformats.org/drawingml/2006/picture">
+                <pic:pic xmlns:pic="http://schemas.openxmlformats.org/drawingml/2006/picture">
+                  <pic:nvPicPr>
+                    <pic:cNvPr id="1" name=""/>
+                    <pic:cNvPicPr/>
+                  </pic:nvPicPr>
+                  <pic:blipFill>
+                    <a:blip r:embed="rId18"/>
+                    <a:stretch>
+                      <a:fillRect/>
+                    </a:stretch>
+                  </pic:blipFill>
+                  <pic:spPr>
+                    <a:xfrm>
+                      <a:off x="0" y="0"/>
+                      <a:ext cx="5400040" cy="1037590"/>
+                    </a:xfrm>
+                    <a:prstGeom prst="rect">
+                      <a:avLst/>
+                    </a:prstGeom>
+                  </pic:spPr>
+                </pic:pic>
+              </a:graphicData>
+            </a:graphic>
+          </wp:inline>
+        </w:drawing>
+      </w:r>
+    </w:p>
+    <w:p>
+      <w:pPr>
+        <w:pStyle w:val="Prrafodelista"/>
+        <w:ind w:left="1080"/>
+        <w:rPr>
+          <w:b/>
+        </w:rPr>
+      </w:pPr>
+      <w:r>
+        <w:t>Es muy posible que nos aparezca el error que se ve en rojo, esto se debe a que si subimos estos cambios “machacamos” todo lo que ya había en el repositorio (</w:t>
+      </w:r>
+      <w:r>
+        <w:rPr>
+          <w:b/>
+        </w:rPr>
+        <w:t xml:space="preserve">por eso la primera vez que hagamos </w:t>
+      </w:r>
+      <w:proofErr w:type="spellStart"/>
+      <w:r>
+        <w:rPr>
+          <w:b/>
+        </w:rPr>
+        <w:t>push</w:t>
+      </w:r>
+      <w:proofErr w:type="spellEnd"/>
+      <w:r>
+        <w:rPr>
+          <w:b/>
+        </w:rPr>
+        <w:t xml:space="preserve"> al repositorio hará falta hacer </w:t>
+      </w:r>
+      <w:proofErr w:type="spellStart"/>
+      <w:r>
+        <w:rPr>
+          <w:b/>
+        </w:rPr>
+        <w:t>git</w:t>
+      </w:r>
+      <w:proofErr w:type="spellEnd"/>
+      <w:r>
+        <w:rPr>
+          <w:b/>
+        </w:rPr>
+        <w:t xml:space="preserve"> </w:t>
+      </w:r>
+      <w:proofErr w:type="spellStart"/>
+      <w:r>
+        <w:rPr>
+          <w:b/>
+        </w:rPr>
+        <w:t>pull</w:t>
+      </w:r>
+      <w:proofErr w:type="spellEnd"/>
+      <w:r>
+        <w:rPr>
+          <w:b/>
+        </w:rPr>
+        <w:t xml:space="preserve"> para copiar los archivos que ya tiene el repositorio). </w:t>
+      </w:r>
+    </w:p>
+    <w:p>
+      <w:pPr>
+        <w:pStyle w:val="Prrafodelista"/>
+        <w:ind w:left="1080"/>
+      </w:pPr>
+      <w:r>
+        <w:lastRenderedPageBreak/>
+        <w:t xml:space="preserve">Por lo tanto solucionamos el error de la siguiente forma: </w:t>
+      </w:r>
+      <w:hyperlink r:id="rId19" w:history="1">
+        <w:r>
+          <w:rPr>
+            <w:rStyle w:val="Hipervnculo"/>
+          </w:rPr>
+          <w:t>Referencias</w:t>
+        </w:r>
+      </w:hyperlink>
+      <w:r>
+        <w:t xml:space="preserve">. </w:t>
+      </w:r>
+    </w:p>
+    <w:p>
+      <w:pPr>
+        <w:pStyle w:val="Prrafodelista"/>
+        <w:ind w:left="1080"/>
+      </w:pPr>
+      <w:r>
+        <w:drawing>
+          <wp:inline distT="0" distB="0" distL="0" distR="0" wp14:anchorId="215B3399" wp14:editId="29988A42">
+            <wp:extent cx="5134692" cy="2057687"/>
+            <wp:effectExtent l="0" t="0" r="8890" b="0"/>
+            <wp:docPr id="17" name="Imagen 17"/>
+            <wp:cNvGraphicFramePr>
+              <a:graphicFrameLocks xmlns:a="http://schemas.openxmlformats.org/drawingml/2006/main" noChangeAspect="1"/>
+            </wp:cNvGraphicFramePr>
+            <a:graphic xmlns:a="http://schemas.openxmlformats.org/drawingml/2006/main">
+              <a:graphicData uri="http://schemas.openxmlformats.org/drawingml/2006/picture">
+                <pic:pic xmlns:pic="http://schemas.openxmlformats.org/drawingml/2006/picture">
+                  <pic:nvPicPr>
+                    <pic:cNvPr id="1" name=""/>
+                    <pic:cNvPicPr/>
+                  </pic:nvPicPr>
+                  <pic:blipFill>
+                    <a:blip r:embed="rId20"/>
+                    <a:stretch>
+                      <a:fillRect/>
+                    </a:stretch>
+                  </pic:blipFill>
+                  <pic:spPr>
+                    <a:xfrm>
+                      <a:off x="0" y="0"/>
+                      <a:ext cx="5134692" cy="2057687"/>
+                    </a:xfrm>
+                    <a:prstGeom prst="rect">
+                      <a:avLst/>
+                    </a:prstGeom>
+                  </pic:spPr>
+                </pic:pic>
+              </a:graphicData>
+            </a:graphic>
+          </wp:inline>
+        </w:drawing>
+      </w:r>
+    </w:p>
+    <w:p>
+      <w:pPr>
+        <w:pStyle w:val="Prrafodelista"/>
+        <w:ind w:left="1080"/>
+      </w:pPr>
+      <w:r>
+        <w:t xml:space="preserve">Ahora que ya </w:t>
+      </w:r>
+      <w:proofErr w:type="spellStart"/>
+      <w:r>
+        <w:t>esta</w:t>
+      </w:r>
+      <w:proofErr w:type="spellEnd"/>
+      <w:r>
+        <w:t xml:space="preserve"> actualizado ya podemos subir el </w:t>
+      </w:r>
+      <w:proofErr w:type="spellStart"/>
+      <w:r>
+        <w:t>commit</w:t>
+      </w:r>
+      <w:proofErr w:type="spellEnd"/>
+      <w:r>
+        <w:t xml:space="preserve"> con </w:t>
+      </w:r>
+      <w:proofErr w:type="spellStart"/>
+      <w:r>
+        <w:t>git</w:t>
+      </w:r>
+      <w:proofErr w:type="spellEnd"/>
+      <w:r>
+        <w:t xml:space="preserve"> </w:t>
+      </w:r>
+      <w:proofErr w:type="spellStart"/>
+      <w:r>
+        <w:t>push</w:t>
+      </w:r>
+      <w:proofErr w:type="spellEnd"/>
+      <w:r>
+        <w:t xml:space="preserve"> –u </w:t>
+      </w:r>
+      <w:proofErr w:type="spellStart"/>
+      <w:r>
+        <w:t>origin</w:t>
+      </w:r>
+      <w:proofErr w:type="spellEnd"/>
+      <w:r>
+        <w:t xml:space="preserve"> master. </w:t>
+      </w:r>
+    </w:p>
+    <w:p>
+      <w:pPr>
+        <w:pStyle w:val="Prrafodelista"/>
+        <w:ind w:left="1080"/>
+      </w:pPr>
+      <w:r>
+        <w:drawing>
+          <wp:inline distT="0" distB="0" distL="0" distR="0" wp14:anchorId="4B79B3B8" wp14:editId="5D69290A">
+            <wp:extent cx="5400040" cy="1408430"/>
+            <wp:effectExtent l="0" t="0" r="0" b="1270"/>
+            <wp:docPr id="18" name="Imagen 18"/>
+            <wp:cNvGraphicFramePr>
+              <a:graphicFrameLocks xmlns:a="http://schemas.openxmlformats.org/drawingml/2006/main" noChangeAspect="1"/>
+            </wp:cNvGraphicFramePr>
+            <a:graphic xmlns:a="http://schemas.openxmlformats.org/drawingml/2006/main">
+              <a:graphicData uri="http://schemas.openxmlformats.org/drawingml/2006/picture">
+                <pic:pic xmlns:pic="http://schemas.openxmlformats.org/drawingml/2006/picture">
+                  <pic:nvPicPr>
+                    <pic:cNvPr id="1" name=""/>
+                    <pic:cNvPicPr/>
+                  </pic:nvPicPr>
+                  <pic:blipFill>
+                    <a:blip r:embed="rId21"/>
+                    <a:stretch>
+                      <a:fillRect/>
+                    </a:stretch>
+                  </pic:blipFill>
+                  <pic:spPr>
+                    <a:xfrm>
+                      <a:off x="0" y="0"/>
+                      <a:ext cx="5400040" cy="1408430"/>
+                    </a:xfrm>
+                    <a:prstGeom prst="rect">
+                      <a:avLst/>
+                    </a:prstGeom>
+                  </pic:spPr>
+                </pic:pic>
+              </a:graphicData>
+            </a:graphic>
+          </wp:inline>
+        </w:drawing>
+      </w:r>
+    </w:p>
+    <w:p>
+      <w:pPr>
+        <w:pStyle w:val="Prrafodelista"/>
+        <w:numPr>
+          <w:ilvl w:val="0"/>
+          <w:numId w:val="9"/>
+        </w:numPr>
+        <w:rPr>
+          <w:b/>
+          <w:color w:val="002060"/>
+          <w:u w:val="single"/>
+        </w:rPr>
+      </w:pPr>
+      <w:r>
+        <w:rPr>
+          <w:b/>
+          <w:color w:val="002060"/>
+          <w:u w:val="single"/>
+        </w:rPr>
+        <w:t xml:space="preserve">¿Cómo eliminamos otros archivos del </w:t>
+      </w:r>
+      <w:proofErr w:type="spellStart"/>
+      <w:r>
+        <w:rPr>
+          <w:b/>
+          <w:color w:val="002060"/>
+          <w:u w:val="single"/>
+        </w:rPr>
+        <w:t>commit</w:t>
+      </w:r>
+      <w:proofErr w:type="spellEnd"/>
+      <w:r>
+        <w:rPr>
+          <w:b/>
+          <w:color w:val="002060"/>
+          <w:u w:val="single"/>
+        </w:rPr>
+        <w:t xml:space="preserve">?: </w:t>
+      </w:r>
+    </w:p>
+    <w:p>
+      <w:pPr>
+        <w:pStyle w:val="Prrafodelista"/>
+        <w:numPr>
+          <w:ilvl w:val="0"/>
+          <w:numId w:val="11"/>
+        </w:numPr>
+      </w:pPr>
+      <w:r>
+        <w:t xml:space="preserve">Una vez hemos subido los archivos usamos </w:t>
+      </w:r>
+      <w:proofErr w:type="spellStart"/>
+      <w:r>
+        <w:t>git</w:t>
+      </w:r>
+      <w:proofErr w:type="spellEnd"/>
+      <w:r>
+        <w:t xml:space="preserve"> </w:t>
+      </w:r>
+      <w:proofErr w:type="spellStart"/>
+      <w:r>
+        <w:t>rm</w:t>
+      </w:r>
+      <w:proofErr w:type="spellEnd"/>
+      <w:r>
+        <w:t xml:space="preserve"> &lt;archivo&gt; para eliminar del repositorio local el archivo. </w:t>
+      </w:r>
+    </w:p>
+    <w:p>
+      <w:pPr>
+        <w:pStyle w:val="Prrafodelista"/>
+      </w:pPr>
+      <w:r>
+        <w:drawing>
+          <wp:inline distT="0" distB="0" distL="0" distR="0" wp14:anchorId="3662DFB8" wp14:editId="74205DA6">
+            <wp:extent cx="4429743" cy="714475"/>
+            <wp:effectExtent l="0" t="0" r="0" b="9525"/>
+            <wp:docPr id="19" name="Imagen 19"/>
+            <wp:cNvGraphicFramePr>
+              <a:graphicFrameLocks xmlns:a="http://schemas.openxmlformats.org/drawingml/2006/main" noChangeAspect="1"/>
+            </wp:cNvGraphicFramePr>
+            <a:graphic xmlns:a="http://schemas.openxmlformats.org/drawingml/2006/main">
+              <a:graphicData uri="http://schemas.openxmlformats.org/drawingml/2006/picture">
+                <pic:pic xmlns:pic="http://schemas.openxmlformats.org/drawingml/2006/picture">
+                  <pic:nvPicPr>
+                    <pic:cNvPr id="1" name=""/>
+                    <pic:cNvPicPr/>
+                  </pic:nvPicPr>
+                  <pic:blipFill>
+                    <a:blip r:embed="rId22"/>
+                    <a:stretch>
+                      <a:fillRect/>
+                    </a:stretch>
+                  </pic:blipFill>
+                  <pic:spPr>
+                    <a:xfrm>
+                      <a:off x="0" y="0"/>
+                      <a:ext cx="4429743" cy="714475"/>
+                    </a:xfrm>
+                    <a:prstGeom prst="rect">
+                      <a:avLst/>
+                    </a:prstGeom>
+                  </pic:spPr>
+                </pic:pic>
+              </a:graphicData>
+            </a:graphic>
+          </wp:inline>
+        </w:drawing>
+      </w:r>
+    </w:p>
+    <w:p>
+      <w:pPr>
+        <w:pStyle w:val="Prrafodelista"/>
+        <w:numPr>
+          <w:ilvl w:val="0"/>
+          <w:numId w:val="11"/>
+        </w:numPr>
+      </w:pPr>
+      <w:proofErr w:type="spellStart"/>
+      <w:r>
+        <w:t>Despues</w:t>
+      </w:r>
+      <w:proofErr w:type="spellEnd"/>
+      <w:r>
+        <w:t xml:space="preserve"> hacemos </w:t>
+      </w:r>
+      <w:proofErr w:type="spellStart"/>
+      <w:r>
+        <w:t>commit</w:t>
+      </w:r>
+      <w:proofErr w:type="spellEnd"/>
+      <w:r>
+        <w:t xml:space="preserve"> y </w:t>
+      </w:r>
+      <w:proofErr w:type="spellStart"/>
+      <w:r>
+        <w:t>push</w:t>
+      </w:r>
+      <w:proofErr w:type="spellEnd"/>
+      <w:r>
+        <w:t xml:space="preserve"> para subir el </w:t>
+      </w:r>
+      <w:proofErr w:type="spellStart"/>
+      <w:r>
+        <w:t>snapshot</w:t>
+      </w:r>
+      <w:proofErr w:type="spellEnd"/>
+      <w:r>
+        <w:t xml:space="preserve"> cambiado sin ese archivo a </w:t>
+      </w:r>
+      <w:proofErr w:type="spellStart"/>
+      <w:r>
+        <w:t>github</w:t>
+      </w:r>
+      <w:proofErr w:type="spellEnd"/>
+      <w:r>
+        <w:t xml:space="preserve">. </w:t>
+      </w:r>
+    </w:p>
+    <w:p>
+      <w:pPr>
+        <w:pStyle w:val="Prrafodelista"/>
+      </w:pPr>
+      <w:r>
+        <w:drawing>
+          <wp:inline distT="0" distB="0" distL="0" distR="0" wp14:anchorId="5969FAEB" wp14:editId="05224CBD">
+            <wp:extent cx="5306165" cy="3134162"/>
+            <wp:effectExtent l="0" t="0" r="8890" b="9525"/>
+            <wp:docPr id="20" name="Imagen 20"/>
+            <wp:cNvGraphicFramePr>
+              <a:graphicFrameLocks xmlns:a="http://schemas.openxmlformats.org/drawingml/2006/main" noChangeAspect="1"/>
+            </wp:cNvGraphicFramePr>
+            <a:graphic xmlns:a="http://schemas.openxmlformats.org/drawingml/2006/main">
+              <a:graphicData uri="http://schemas.openxmlformats.org/drawingml/2006/picture">
+                <pic:pic xmlns:pic="http://schemas.openxmlformats.org/drawingml/2006/picture">
+                  <pic:nvPicPr>
+                    <pic:cNvPr id="1" name=""/>
+                    <pic:cNvPicPr/>
+                  </pic:nvPicPr>
+                  <pic:blipFill>
+                    <a:blip r:embed="rId23"/>
+                    <a:stretch>
+                      <a:fillRect/>
+                    </a:stretch>
+                  </pic:blipFill>
+                  <pic:spPr>
+                    <a:xfrm>
+                      <a:off x="0" y="0"/>
+                      <a:ext cx="5306165" cy="3134162"/>
+                    </a:xfrm>
+                    <a:prstGeom prst="rect">
+                      <a:avLst/>
+                    </a:prstGeom>
+                  </pic:spPr>
+                </pic:pic>
+              </a:graphicData>
+            </a:graphic>
+          </wp:inline>
+        </w:drawing>
+      </w:r>
+    </w:p>
+    <w:p>
+      <w:pPr>
+        <w:pStyle w:val="Prrafodelista"/>
+      </w:pPr>
+      <w:r>
+        <w:lastRenderedPageBreak/>
+        <w:drawing>
+          <wp:inline distT="0" distB="0" distL="0" distR="0" wp14:anchorId="1B5DF6F3" wp14:editId="1E833C32">
+            <wp:extent cx="5400040" cy="1858645"/>
+            <wp:effectExtent l="0" t="0" r="0" b="8255"/>
+            <wp:docPr id="21" name="Imagen 21"/>
+            <wp:cNvGraphicFramePr>
+              <a:graphicFrameLocks xmlns:a="http://schemas.openxmlformats.org/drawingml/2006/main" noChangeAspect="1"/>
+            </wp:cNvGraphicFramePr>
+            <a:graphic xmlns:a="http://schemas.openxmlformats.org/drawingml/2006/main">
+              <a:graphicData uri="http://schemas.openxmlformats.org/drawingml/2006/picture">
+                <pic:pic xmlns:pic="http://schemas.openxmlformats.org/drawingml/2006/picture">
+                  <pic:nvPicPr>
+                    <pic:cNvPr id="1" name=""/>
+                    <pic:cNvPicPr/>
+                  </pic:nvPicPr>
+                  <pic:blipFill>
+                    <a:blip r:embed="rId24"/>
+                    <a:stretch>
+                      <a:fillRect/>
+                    </a:stretch>
+                  </pic:blipFill>
+                  <pic:spPr>
+                    <a:xfrm>
+                      <a:off x="0" y="0"/>
+                      <a:ext cx="5400040" cy="1858645"/>
+                    </a:xfrm>
+                    <a:prstGeom prst="rect">
+                      <a:avLst/>
+                    </a:prstGeom>
+                  </pic:spPr>
+                </pic:pic>
+              </a:graphicData>
+            </a:graphic>
+          </wp:inline>
+        </w:drawing>
+      </w:r>
+    </w:p>
+    <w:p>
+      <w:pPr>
+        <w:pStyle w:val="Prrafodelista"/>
+      </w:pPr>
+      <w:r>
+        <w:t xml:space="preserve">Podemos ver que con el nuevo </w:t>
+      </w:r>
+      <w:proofErr w:type="spellStart"/>
+      <w:r>
+        <w:t>commit</w:t>
+      </w:r>
+      <w:proofErr w:type="spellEnd"/>
+      <w:r>
+        <w:t xml:space="preserve"> el </w:t>
+      </w:r>
+      <w:proofErr w:type="spellStart"/>
+      <w:r>
+        <w:t>pdf</w:t>
+      </w:r>
+      <w:proofErr w:type="spellEnd"/>
+      <w:r>
+        <w:t xml:space="preserve"> ya no </w:t>
+      </w:r>
+      <w:proofErr w:type="spellStart"/>
+      <w:r>
+        <w:t>esta</w:t>
+      </w:r>
+      <w:proofErr w:type="spellEnd"/>
+      <w:r>
+        <w:t xml:space="preserve"> en el repositorio. </w:t>
+      </w:r>
+    </w:p>
+    <w:p>
+      <w:pPr>
+        <w:pStyle w:val="Prrafodelista"/>
+        <w:numPr>
+          <w:ilvl w:val="0"/>
+          <w:numId w:val="9"/>
+        </w:numPr>
+        <w:rPr>
+          <w:b/>
+          <w:color w:val="002060"/>
+          <w:u w:val="single"/>
+        </w:rPr>
+      </w:pPr>
+      <w:r>
+        <w:rPr>
+          <w:b/>
+          <w:color w:val="002060"/>
+          <w:u w:val="single"/>
+        </w:rPr>
+        <w:t xml:space="preserve">Antes de hacer </w:t>
+      </w:r>
+      <w:proofErr w:type="spellStart"/>
+      <w:r>
+        <w:rPr>
+          <w:b/>
+          <w:color w:val="002060"/>
+          <w:u w:val="single"/>
+        </w:rPr>
+        <w:t>push</w:t>
+      </w:r>
+      <w:proofErr w:type="spellEnd"/>
+      <w:r>
+        <w:rPr>
+          <w:b/>
+          <w:color w:val="002060"/>
+          <w:u w:val="single"/>
+        </w:rPr>
+        <w:t xml:space="preserve">: </w:t>
+      </w:r>
+    </w:p>
+    <w:p>
+      <w:pPr>
+        <w:pStyle w:val="Prrafodelista"/>
+        <w:numPr>
+          <w:ilvl w:val="0"/>
+          <w:numId w:val="3"/>
+        </w:numPr>
+      </w:pPr>
+      <w:r>
+        <w:t xml:space="preserve">Es de vital importancia no destruir el contenido existente en el repositorio de GitHub. Por ello, antes de subir nuestro </w:t>
+      </w:r>
+      <w:proofErr w:type="spellStart"/>
+      <w:r>
+        <w:t>commit</w:t>
+      </w:r>
+      <w:proofErr w:type="spellEnd"/>
+      <w:r>
+        <w:t xml:space="preserve"> (</w:t>
+      </w:r>
+      <w:proofErr w:type="spellStart"/>
+      <w:r>
+        <w:t>push</w:t>
+      </w:r>
+      <w:proofErr w:type="spellEnd"/>
+      <w:r>
+        <w:t>) debemos hacer una copia de los archivos que había (</w:t>
+      </w:r>
+      <w:proofErr w:type="spellStart"/>
+      <w:r>
+        <w:t>pull</w:t>
+      </w:r>
+      <w:proofErr w:type="spellEnd"/>
+      <w:r>
+        <w:t xml:space="preserve">). </w:t>
+      </w:r>
+      <w:r>
+        <w:rPr>
+          <w:b/>
+        </w:rPr>
+        <w:t xml:space="preserve">De </w:t>
+      </w:r>
+      <w:proofErr w:type="gramStart"/>
+      <w:r>
+        <w:rPr>
+          <w:b/>
+        </w:rPr>
+        <w:t>hecho</w:t>
+      </w:r>
+      <w:proofErr w:type="gramEnd"/>
+      <w:r>
+        <w:rPr>
+          <w:b/>
+        </w:rPr>
+        <w:t xml:space="preserve"> se recomienda hacer </w:t>
+      </w:r>
+      <w:proofErr w:type="spellStart"/>
+      <w:r>
+        <w:rPr>
+          <w:b/>
+        </w:rPr>
+        <w:t>pull</w:t>
+      </w:r>
+      <w:proofErr w:type="spellEnd"/>
+      <w:r>
+        <w:rPr>
+          <w:b/>
+        </w:rPr>
+        <w:t xml:space="preserve"> siempre antes de </w:t>
+      </w:r>
+      <w:proofErr w:type="spellStart"/>
+      <w:r>
+        <w:rPr>
+          <w:b/>
+        </w:rPr>
+        <w:t>commit</w:t>
+      </w:r>
+      <w:proofErr w:type="spellEnd"/>
+      <w:r>
+        <w:rPr>
+          <w:b/>
+        </w:rPr>
+        <w:t xml:space="preserve"> para que el </w:t>
+      </w:r>
+      <w:proofErr w:type="spellStart"/>
+      <w:r>
+        <w:rPr>
+          <w:b/>
+        </w:rPr>
+        <w:t>commit</w:t>
+      </w:r>
+      <w:proofErr w:type="spellEnd"/>
+      <w:r>
+        <w:rPr>
+          <w:b/>
+        </w:rPr>
+        <w:t xml:space="preserve"> este actualizado). </w:t>
+      </w:r>
+    </w:p>
+    <w:p>
+      <w:pPr>
+        <w:pStyle w:val="Prrafodelista"/>
+        <w:numPr>
+          <w:ilvl w:val="0"/>
+          <w:numId w:val="3"/>
+        </w:numPr>
+      </w:pPr>
+      <w:r>
+        <w:t xml:space="preserve">IMPORTANTE: </w:t>
+      </w:r>
+      <w:proofErr w:type="spellStart"/>
+      <w:r>
+        <w:t>pull</w:t>
+      </w:r>
+      <w:proofErr w:type="spellEnd"/>
+      <w:r>
+        <w:t xml:space="preserve"> te agrega los archivos que no tienes en local del </w:t>
+      </w:r>
+      <w:proofErr w:type="spellStart"/>
+      <w:r>
+        <w:t>commit</w:t>
+      </w:r>
+      <w:proofErr w:type="spellEnd"/>
+      <w:r>
+        <w:t xml:space="preserve">, es decir, que si tu eliminas un archivo en </w:t>
+      </w:r>
+      <w:proofErr w:type="gramStart"/>
+      <w:r>
+        <w:t>local</w:t>
+      </w:r>
+      <w:proofErr w:type="gramEnd"/>
+      <w:r>
+        <w:t xml:space="preserve"> aunque hagas </w:t>
+      </w:r>
+      <w:proofErr w:type="spellStart"/>
+      <w:r>
+        <w:t>git</w:t>
+      </w:r>
+      <w:proofErr w:type="spellEnd"/>
+      <w:r>
+        <w:t xml:space="preserve"> </w:t>
+      </w:r>
+      <w:proofErr w:type="spellStart"/>
+      <w:r>
+        <w:t>pull</w:t>
+      </w:r>
+      <w:proofErr w:type="spellEnd"/>
+      <w:r>
+        <w:t xml:space="preserve"> te va a decir que esta actualizado con master porque GitHub no ha detectado </w:t>
+      </w:r>
+      <w:proofErr w:type="spellStart"/>
+      <w:r>
+        <w:t>ningun</w:t>
+      </w:r>
+      <w:proofErr w:type="spellEnd"/>
+      <w:r>
+        <w:t xml:space="preserve"> cambio. </w:t>
+      </w:r>
+    </w:p>
+    <w:p>
+      <w:pPr>
+        <w:pStyle w:val="Prrafodelista"/>
+        <w:numPr>
+          <w:ilvl w:val="0"/>
+          <w:numId w:val="3"/>
+        </w:numPr>
+      </w:pPr>
+      <w:r>
+        <w:t xml:space="preserve">POR LO </w:t>
+      </w:r>
+      <w:proofErr w:type="gramStart"/>
+      <w:r>
+        <w:t>TANTO</w:t>
+      </w:r>
+      <w:proofErr w:type="gramEnd"/>
+      <w:r>
+        <w:t xml:space="preserve"> ES MUY IMPORTANTE HACER GIT PULL ANTES DE PUSH PARA ACTUALIZAR EN LOCAL LA ULTIMA VERSION (COMMIT) SUBIDO DEL PROYECTO. </w:t>
+      </w:r>
+    </w:p>
+    <w:p>
+      <w:pPr>
+        <w:pStyle w:val="Prrafodelista"/>
+        <w:numPr>
+          <w:ilvl w:val="0"/>
+          <w:numId w:val="9"/>
+        </w:numPr>
+        <w:rPr>
+          <w:b/>
+          <w:color w:val="002060"/>
+          <w:u w:val="single"/>
+        </w:rPr>
+      </w:pPr>
+      <w:proofErr w:type="spellStart"/>
+      <w:r>
+        <w:rPr>
+          <w:b/>
+          <w:color w:val="002060"/>
+          <w:u w:val="single"/>
+        </w:rPr>
+        <w:t>Git</w:t>
+      </w:r>
+      <w:proofErr w:type="spellEnd"/>
+      <w:r>
+        <w:rPr>
+          <w:b/>
+          <w:color w:val="002060"/>
+          <w:u w:val="single"/>
+        </w:rPr>
+        <w:t xml:space="preserve"> Clone: </w:t>
+      </w:r>
+    </w:p>
+    <w:p>
+      <w:pPr>
+        <w:pStyle w:val="Prrafodelista"/>
+        <w:numPr>
+          <w:ilvl w:val="0"/>
+          <w:numId w:val="3"/>
+        </w:numPr>
+      </w:pPr>
+      <w:proofErr w:type="spellStart"/>
+      <w:r>
+        <w:t>Git</w:t>
+      </w:r>
+      <w:proofErr w:type="spellEnd"/>
+      <w:r>
+        <w:t xml:space="preserve"> clone nos permite “clonar”, descargar el repositorio remoto como una carpeta (es decir lo usamos si queremos hacer una copia completa del repositorio), </w:t>
+      </w:r>
+      <w:proofErr w:type="spellStart"/>
+      <w:r>
+        <w:t>pull</w:t>
+      </w:r>
+      <w:proofErr w:type="spellEnd"/>
+      <w:r>
+        <w:t xml:space="preserve"> lo usamos en cambio para actualizar los archivos que nos falten de cualquier otro </w:t>
+      </w:r>
+      <w:proofErr w:type="spellStart"/>
+      <w:r>
+        <w:t>commit</w:t>
+      </w:r>
+      <w:proofErr w:type="spellEnd"/>
+      <w:r>
+        <w:t xml:space="preserve"> hecho por otro usuario. </w:t>
+      </w:r>
+    </w:p>
+    <w:p>
+      <w:pPr>
+        <w:pStyle w:val="Prrafodelista"/>
+        <w:numPr>
+          <w:ilvl w:val="0"/>
+          <w:numId w:val="9"/>
+        </w:numPr>
+        <w:rPr>
+          <w:b/>
+          <w:color w:val="002060"/>
+          <w:u w:val="single"/>
+        </w:rPr>
+      </w:pPr>
+      <w:bookmarkStart w:id="0" w:name="_GoBack"/>
+      <w:r>
+        <w:rPr>
+          <w:b/>
+          <w:color w:val="002060"/>
+          <w:u w:val="single"/>
+        </w:rPr>
+        <w:t xml:space="preserve">Como subir un proyecto de </w:t>
+      </w:r>
+      <w:proofErr w:type="spellStart"/>
+      <w:r>
+        <w:rPr>
+          <w:b/>
+          <w:color w:val="002060"/>
+          <w:u w:val="single"/>
+        </w:rPr>
+        <w:t>Unity</w:t>
+      </w:r>
+      <w:proofErr w:type="spellEnd"/>
+      <w:r>
+        <w:rPr>
+          <w:b/>
+          <w:color w:val="002060"/>
+          <w:u w:val="single"/>
+        </w:rPr>
+        <w:t xml:space="preserve"> a </w:t>
+      </w:r>
+      <w:proofErr w:type="spellStart"/>
+      <w:r>
+        <w:rPr>
+          <w:b/>
+          <w:color w:val="002060"/>
+          <w:u w:val="single"/>
+        </w:rPr>
+        <w:t>Github</w:t>
+      </w:r>
+      <w:proofErr w:type="spellEnd"/>
+      <w:r>
+        <w:rPr>
+          <w:b/>
+          <w:color w:val="002060"/>
+          <w:u w:val="single"/>
+        </w:rPr>
+        <w:t xml:space="preserve">: </w:t>
+      </w:r>
+    </w:p>
+    <w:bookmarkEnd w:id="0"/>
+    <w:p>
+      <w:pPr>
+        <w:pStyle w:val="Prrafodelista"/>
+        <w:numPr>
+          <w:ilvl w:val="0"/>
+          <w:numId w:val="12"/>
+        </w:numPr>
+      </w:pPr>
+      <w:r>
+        <w:t xml:space="preserve">Exportamos las escenas en formato </w:t>
+      </w:r>
+      <w:proofErr w:type="spellStart"/>
+      <w:r>
+        <w:t>Unity</w:t>
+      </w:r>
+      <w:proofErr w:type="spellEnd"/>
+      <w:r>
+        <w:t xml:space="preserve">. </w:t>
+      </w:r>
+    </w:p>
+    <w:p>
+      <w:pPr>
+        <w:pStyle w:val="Prrafodelista"/>
+        <w:ind w:left="1080"/>
+      </w:pPr>
+      <w:r>
+        <w:lastRenderedPageBreak/>
+        <w:drawing>
+          <wp:inline distT="0" distB="0" distL="0" distR="0" wp14:anchorId="7B79A442" wp14:editId="717F74BC">
+            <wp:extent cx="2873075" cy="4210050"/>
+            <wp:effectExtent l="0" t="0" r="3810" b="0"/>
+            <wp:docPr id="22" name="Imagen 22"/>
+            <wp:cNvGraphicFramePr>
+              <a:graphicFrameLocks xmlns:a="http://schemas.openxmlformats.org/drawingml/2006/main" noChangeAspect="1"/>
+            </wp:cNvGraphicFramePr>
+            <a:graphic xmlns:a="http://schemas.openxmlformats.org/drawingml/2006/main">
+              <a:graphicData uri="http://schemas.openxmlformats.org/drawingml/2006/picture">
+                <pic:pic xmlns:pic="http://schemas.openxmlformats.org/drawingml/2006/picture">
+                  <pic:nvPicPr>
+                    <pic:cNvPr id="1" name=""/>
+                    <pic:cNvPicPr/>
+                  </pic:nvPicPr>
+                  <pic:blipFill>
+                    <a:blip r:embed="rId25"/>
+                    <a:stretch>
+                      <a:fillRect/>
+                    </a:stretch>
+                  </pic:blipFill>
+                  <pic:spPr>
+                    <a:xfrm>
+                      <a:off x="0" y="0"/>
+                      <a:ext cx="2881893" cy="4222971"/>
+                    </a:xfrm>
+                    <a:prstGeom prst="rect">
+                      <a:avLst/>
+                    </a:prstGeom>
+                  </pic:spPr>
+                </pic:pic>
+              </a:graphicData>
+            </a:graphic>
+          </wp:inline>
+        </w:drawing>
+      </w:r>
+    </w:p>
+    <w:p>
+      <w:pPr>
+        <w:pStyle w:val="Prrafodelista"/>
+        <w:ind w:left="1080"/>
+      </w:pPr>
+      <w:r>
+        <w:drawing>
+          <wp:inline distT="0" distB="0" distL="0" distR="0" wp14:anchorId="724535E8" wp14:editId="457A6C5A">
+            <wp:extent cx="3877216" cy="3572374"/>
+            <wp:effectExtent l="0" t="0" r="0" b="9525"/>
+            <wp:docPr id="23" name="Imagen 23"/>
+            <wp:cNvGraphicFramePr>
+              <a:graphicFrameLocks xmlns:a="http://schemas.openxmlformats.org/drawingml/2006/main" noChangeAspect="1"/>
+            </wp:cNvGraphicFramePr>
+            <a:graphic xmlns:a="http://schemas.openxmlformats.org/drawingml/2006/main">
+              <a:graphicData uri="http://schemas.openxmlformats.org/drawingml/2006/picture">
+                <pic:pic xmlns:pic="http://schemas.openxmlformats.org/drawingml/2006/picture">
+                  <pic:nvPicPr>
+                    <pic:cNvPr id="1" name=""/>
+                    <pic:cNvPicPr/>
+                  </pic:nvPicPr>
+                  <pic:blipFill>
+                    <a:blip r:embed="rId26"/>
+                    <a:stretch>
+                      <a:fillRect/>
+                    </a:stretch>
+                  </pic:blipFill>
+                  <pic:spPr>
+                    <a:xfrm>
+                      <a:off x="0" y="0"/>
+                      <a:ext cx="3877216" cy="3572374"/>
+                    </a:xfrm>
+                    <a:prstGeom prst="rect">
+                      <a:avLst/>
+                    </a:prstGeom>
+                  </pic:spPr>
+                </pic:pic>
+              </a:graphicData>
+            </a:graphic>
+          </wp:inline>
+        </w:drawing>
+      </w:r>
+    </w:p>
+    <w:p>
+      <w:pPr>
+        <w:pStyle w:val="Prrafodelista"/>
+        <w:numPr>
+          <w:ilvl w:val="0"/>
+          <w:numId w:val="12"/>
+        </w:numPr>
+      </w:pPr>
+      <w:r>
+        <w:t xml:space="preserve">Realizamos todos los pasos anteriores en la carpeta donde lo hemos exportado para subirlo a </w:t>
+      </w:r>
+      <w:proofErr w:type="spellStart"/>
+      <w:r>
+        <w:t>Github</w:t>
+      </w:r>
+      <w:proofErr w:type="spellEnd"/>
+      <w:r>
+        <w:t xml:space="preserve">: </w:t>
+      </w:r>
+    </w:p>
+    <w:p>
+      <w:pPr>
+        <w:pStyle w:val="Prrafodelista"/>
+        <w:ind w:left="1080"/>
+      </w:pPr>
+      <w:proofErr w:type="spellStart"/>
+      <w:r>
+        <w:t>git</w:t>
+      </w:r>
+      <w:proofErr w:type="spellEnd"/>
+      <w:r>
+        <w:t xml:space="preserve"> </w:t>
+      </w:r>
+      <w:proofErr w:type="spellStart"/>
+      <w:r>
+        <w:t>init</w:t>
+      </w:r>
+      <w:proofErr w:type="spellEnd"/>
+      <w:r>
+        <w:t xml:space="preserve">. </w:t>
+      </w:r>
+    </w:p>
+    <w:p>
+      <w:pPr>
+        <w:pStyle w:val="Prrafodelista"/>
+        <w:ind w:left="1080"/>
+        <w:rPr>
           <w:lang w:val="en-US"/>
         </w:rPr>
       </w:pPr>
@@ -1016,34 +3061,139 @@
         <w:rPr>
           <w:lang w:val="en-US"/>
         </w:rPr>
-        <w:t>Uso</w:t>
+        <w:t>git</w:t>
       </w:r>
       <w:proofErr w:type="spellEnd"/>
       <w:r>
         <w:rPr>
           <w:lang w:val="en-US"/>
         </w:rPr>
-        <w:t xml:space="preserve"> de </w:t>
-      </w:r>
-      <w:proofErr w:type="spellStart"/>
+        <w:t xml:space="preserve"> </w:t>
+      </w:r>
+      <w:proofErr w:type="gramStart"/>
       <w:r>
         <w:rPr>
           <w:lang w:val="en-US"/>
         </w:rPr>
-        <w:t>Git</w:t>
-      </w:r>
-      <w:proofErr w:type="spellEnd"/>
-      <w:r>
+        <w:t>add .</w:t>
+      </w:r>
+      <w:proofErr w:type="gramEnd"/>
+    </w:p>
+    <w:p>
+      <w:pPr>
+        <w:pStyle w:val="Prrafodelista"/>
+        <w:ind w:left="1080"/>
         <w:rPr>
           <w:lang w:val="en-US"/>
         </w:rPr>
-        <w:t xml:space="preserve">: </w:t>
-      </w:r>
-    </w:p>
-    <w:p>
-      <w:pPr>
-        <w:pStyle w:val="Prrafodelista"/>
-        <w:ind w:left="360"/>
+      </w:pPr>
+      <w:proofErr w:type="spellStart"/>
+      <w:r>
+        <w:rPr>
+          <w:lang w:val="en-US"/>
+        </w:rPr>
+        <w:t>git</w:t>
+      </w:r>
+      <w:proofErr w:type="spellEnd"/>
+      <w:r>
+        <w:rPr>
+          <w:lang w:val="en-US"/>
+        </w:rPr>
+        <w:t xml:space="preserve"> remote add origin </w:t>
+      </w:r>
+      <w:r>
+        <w:rPr>
+          <w:lang w:val="en-US"/>
+        </w:rPr>
+        <w:t>https://github.com/arturopinar97/TFG.git</w:t>
+      </w:r>
+    </w:p>
+    <w:p>
+      <w:pPr>
+        <w:pStyle w:val="Prrafodelista"/>
+        <w:ind w:left="1080"/>
+        <w:rPr>
+          <w:lang w:val="en-US"/>
+        </w:rPr>
+      </w:pPr>
+      <w:proofErr w:type="spellStart"/>
+      <w:r>
+        <w:rPr>
+          <w:lang w:val="en-US"/>
+        </w:rPr>
+        <w:lastRenderedPageBreak/>
+        <w:t>git</w:t>
+      </w:r>
+      <w:proofErr w:type="spellEnd"/>
+      <w:r>
+        <w:rPr>
+          <w:lang w:val="en-US"/>
+        </w:rPr>
+        <w:t xml:space="preserve"> pull –rebase origin master</w:t>
+      </w:r>
+    </w:p>
+    <w:p>
+      <w:pPr>
+        <w:pStyle w:val="Prrafodelista"/>
+        <w:ind w:left="1080"/>
+        <w:rPr>
+          <w:lang w:val="en-US"/>
+        </w:rPr>
+      </w:pPr>
+      <w:proofErr w:type="spellStart"/>
+      <w:r>
+        <w:rPr>
+          <w:lang w:val="en-US"/>
+        </w:rPr>
+        <w:t>git</w:t>
+      </w:r>
+      <w:proofErr w:type="spellEnd"/>
+      <w:r>
+        <w:rPr>
+          <w:lang w:val="en-US"/>
+        </w:rPr>
+        <w:t xml:space="preserve"> commit –m “primer </w:t>
+      </w:r>
+      <w:proofErr w:type="spellStart"/>
+      <w:r>
+        <w:rPr>
+          <w:lang w:val="en-US"/>
+        </w:rPr>
+        <w:t>cuatrimestre</w:t>
+      </w:r>
+      <w:proofErr w:type="spellEnd"/>
+      <w:r>
+        <w:rPr>
+          <w:lang w:val="en-US"/>
+        </w:rPr>
+        <w:t>”</w:t>
+      </w:r>
+    </w:p>
+    <w:p>
+      <w:pPr>
+        <w:pStyle w:val="Prrafodelista"/>
+        <w:ind w:left="1080"/>
+        <w:rPr>
+          <w:lang w:val="en-US"/>
+        </w:rPr>
+      </w:pPr>
+      <w:proofErr w:type="spellStart"/>
+      <w:r>
+        <w:rPr>
+          <w:lang w:val="en-US"/>
+        </w:rPr>
+        <w:t>git</w:t>
+      </w:r>
+      <w:proofErr w:type="spellEnd"/>
+      <w:r>
+        <w:rPr>
+          <w:lang w:val="en-US"/>
+        </w:rPr>
+        <w:t xml:space="preserve"> push –u origin master</w:t>
+      </w:r>
+    </w:p>
+    <w:p>
+      <w:pPr>
         <w:rPr>
           <w:lang w:val="en-US"/>
         </w:rPr>
@@ -1062,6 +3212,95 @@
 <file path=word/numbering.xml><?xml version="1.0" encoding="utf-8"?>
 <w:numbering xmlns:wpc="http://schemas.microsoft.com/office/word/2010/wordprocessingCanvas" xmlns:cx="http://schemas.microsoft.com/office/drawing/2014/chartex" xmlns:mc="http://schemas.openxmlformats.org/markup-compatibility/2006" xmlns:o="urn:schemas-microsoft-com:office:office" xmlns:r="http://schemas.openxmlformats.org/officeDocument/2006/relationships" xmlns:m="http://schemas.openxmlformats.org/officeDocument/2006/math" xmlns:v="urn:schemas-microsoft-com:vml" xmlns:wp14="http://schemas.microsoft.com/office/word/2010/wordprocessingDrawing" xmlns:wp="http://schemas.openxmlformats.org/drawingml/2006/wordprocessingDrawing" xmlns:w10="urn:schemas-microsoft-com:office:word" xmlns:w="http://schemas.openxmlformats.org/wordprocessingml/2006/main" xmlns:w14="http://schemas.microsoft.com/office/word/2010/wordml" xmlns:w15="http://schemas.microsoft.com/office/word/2012/wordml" xmlns:w16se="http://schemas.microsoft.com/office/word/2015/wordml/symex" xmlns:wpg="http://schemas.microsoft.com/office/word/2010/wordprocessingGroup" xmlns:wpi="http://schemas.microsoft.com/office/word/2010/wordprocessingInk" xmlns:wne="http://schemas.microsoft.com/office/word/2006/wordml" xmlns:wps="http://schemas.microsoft.com/office/word/2010/wordprocessingShape" mc:Ignorable="w14 w15 w16se wp14">
   <w:abstractNum w:abstractNumId="0" w15:restartNumberingAfterBreak="0">
+    <w:nsid w:val="0A547C98"/>
+    <w:multiLevelType w:val="hybridMultilevel"/>
+    <w:tmpl w:val="3DF06F1A"/>
+    <w:lvl w:ilvl="0" w:tplc="0C0A0017">
+      <w:start w:val="1"/>
+      <w:numFmt w:val="lowerLetter"/>
+      <w:lvlText w:val="%1)"/>
+      <w:lvlJc w:val="left"/>
+      <w:pPr>
+        <w:ind w:left="720" w:hanging="360"/>
+      </w:pPr>
+      <w:rPr>
+        <w:rFonts w:hint="default"/>
+      </w:rPr>
+    </w:lvl>
+    <w:lvl w:ilvl="1" w:tplc="0C0A0019" w:tentative="1">
+      <w:start w:val="1"/>
+      <w:numFmt w:val="lowerLetter"/>
+      <w:lvlText w:val="%2."/>
+      <w:lvlJc w:val="left"/>
+      <w:pPr>
+        <w:ind w:left="1440" w:hanging="360"/>
+      </w:pPr>
+    </w:lvl>
+    <w:lvl w:ilvl="2" w:tplc="0C0A001B" w:tentative="1">
+      <w:start w:val="1"/>
+      <w:numFmt w:val="lowerRoman"/>
+      <w:lvlText w:val="%3."/>
+      <w:lvlJc w:val="right"/>
+      <w:pPr>
+        <w:ind w:left="2160" w:hanging="180"/>
+      </w:pPr>
+    </w:lvl>
+    <w:lvl w:ilvl="3" w:tplc="0C0A000F" w:tentative="1">
+      <w:start w:val="1"/>
+      <w:numFmt w:val="decimal"/>
+      <w:lvlText w:val="%4."/>
+      <w:lvlJc w:val="left"/>
+      <w:pPr>
+        <w:ind w:left="2880" w:hanging="360"/>
+      </w:pPr>
+    </w:lvl>
+    <w:lvl w:ilvl="4" w:tplc="0C0A0019" w:tentative="1">
+      <w:start w:val="1"/>
+      <w:numFmt w:val="lowerLetter"/>
+      <w:lvlText w:val="%5."/>
+      <w:lvlJc w:val="left"/>
+      <w:pPr>
+        <w:ind w:left="3600" w:hanging="360"/>
+      </w:pPr>
+    </w:lvl>
+    <w:lvl w:ilvl="5" w:tplc="0C0A001B" w:tentative="1">
+      <w:start w:val="1"/>
+      <w:numFmt w:val="lowerRoman"/>
+      <w:lvlText w:val="%6."/>
+      <w:lvlJc w:val="right"/>
+      <w:pPr>
+        <w:ind w:left="4320" w:hanging="180"/>
+      </w:pPr>
+    </w:lvl>
+    <w:lvl w:ilvl="6" w:tplc="0C0A000F" w:tentative="1">
+      <w:start w:val="1"/>
+      <w:numFmt w:val="decimal"/>
+      <w:lvlText w:val="%7."/>
+      <w:lvlJc w:val="left"/>
+      <w:pPr>
+        <w:ind w:left="5040" w:hanging="360"/>
+      </w:pPr>
+    </w:lvl>
+    <w:lvl w:ilvl="7" w:tplc="0C0A0019" w:tentative="1">
+      <w:start w:val="1"/>
+      <w:numFmt w:val="lowerLetter"/>
+      <w:lvlText w:val="%8."/>
+      <w:lvlJc w:val="left"/>
+      <w:pPr>
+        <w:ind w:left="5760" w:hanging="360"/>
+      </w:pPr>
+    </w:lvl>
+    <w:lvl w:ilvl="8" w:tplc="0C0A001B" w:tentative="1">
+      <w:start w:val="1"/>
+      <w:numFmt w:val="lowerRoman"/>
+      <w:lvlText w:val="%9."/>
+      <w:lvlJc w:val="right"/>
+      <w:pPr>
+        <w:ind w:left="6480" w:hanging="180"/>
+      </w:pPr>
+    </w:lvl>
+  </w:abstractNum>
+  <w:abstractNum w:abstractNumId="1" w15:restartNumberingAfterBreak="0">
     <w:nsid w:val="0BD0675F"/>
     <w:multiLevelType w:val="hybridMultilevel"/>
     <w:tmpl w:val="AD8EBCB4"/>
@@ -1150,7 +3389,96 @@
       </w:pPr>
     </w:lvl>
   </w:abstractNum>
-  <w:abstractNum w:abstractNumId="1" w15:restartNumberingAfterBreak="0">
+  <w:abstractNum w:abstractNumId="2" w15:restartNumberingAfterBreak="0">
+    <w:nsid w:val="0D995698"/>
+    <w:multiLevelType w:val="hybridMultilevel"/>
+    <w:tmpl w:val="1C845BD0"/>
+    <w:lvl w:ilvl="0" w:tplc="0C0A0011">
+      <w:start w:val="1"/>
+      <w:numFmt w:val="decimal"/>
+      <w:lvlText w:val="%1)"/>
+      <w:lvlJc w:val="left"/>
+      <w:pPr>
+        <w:ind w:left="720" w:hanging="360"/>
+      </w:pPr>
+      <w:rPr>
+        <w:rFonts w:hint="default"/>
+      </w:rPr>
+    </w:lvl>
+    <w:lvl w:ilvl="1" w:tplc="0C0A0019" w:tentative="1">
+      <w:start w:val="1"/>
+      <w:numFmt w:val="lowerLetter"/>
+      <w:lvlText w:val="%2."/>
+      <w:lvlJc w:val="left"/>
+      <w:pPr>
+        <w:ind w:left="1440" w:hanging="360"/>
+      </w:pPr>
+    </w:lvl>
+    <w:lvl w:ilvl="2" w:tplc="0C0A001B" w:tentative="1">
+      <w:start w:val="1"/>
+      <w:numFmt w:val="lowerRoman"/>
+      <w:lvlText w:val="%3."/>
+      <w:lvlJc w:val="right"/>
+      <w:pPr>
+        <w:ind w:left="2160" w:hanging="180"/>
+      </w:pPr>
+    </w:lvl>
+    <w:lvl w:ilvl="3" w:tplc="0C0A000F" w:tentative="1">
+      <w:start w:val="1"/>
+      <w:numFmt w:val="decimal"/>
+      <w:lvlText w:val="%4."/>
+      <w:lvlJc w:val="left"/>
+      <w:pPr>
+        <w:ind w:left="2880" w:hanging="360"/>
+      </w:pPr>
+    </w:lvl>
+    <w:lvl w:ilvl="4" w:tplc="0C0A0019" w:tentative="1">
+      <w:start w:val="1"/>
+      <w:numFmt w:val="lowerLetter"/>
+      <w:lvlText w:val="%5."/>
+      <w:lvlJc w:val="left"/>
+      <w:pPr>
+        <w:ind w:left="3600" w:hanging="360"/>
+      </w:pPr>
+    </w:lvl>
+    <w:lvl w:ilvl="5" w:tplc="0C0A001B" w:tentative="1">
+      <w:start w:val="1"/>
+      <w:numFmt w:val="lowerRoman"/>
+      <w:lvlText w:val="%6."/>
+      <w:lvlJc w:val="right"/>
+      <w:pPr>
+        <w:ind w:left="4320" w:hanging="180"/>
+      </w:pPr>
+    </w:lvl>
+    <w:lvl w:ilvl="6" w:tplc="0C0A000F" w:tentative="1">
+      <w:start w:val="1"/>
+      <w:numFmt w:val="decimal"/>
+      <w:lvlText w:val="%7."/>
+      <w:lvlJc w:val="left"/>
+      <w:pPr>
+        <w:ind w:left="5040" w:hanging="360"/>
+      </w:pPr>
+    </w:lvl>
+    <w:lvl w:ilvl="7" w:tplc="0C0A0019" w:tentative="1">
+      <w:start w:val="1"/>
+      <w:numFmt w:val="lowerLetter"/>
+      <w:lvlText w:val="%8."/>
+      <w:lvlJc w:val="left"/>
+      <w:pPr>
+        <w:ind w:left="5760" w:hanging="360"/>
+      </w:pPr>
+    </w:lvl>
+    <w:lvl w:ilvl="8" w:tplc="0C0A001B" w:tentative="1">
+      <w:start w:val="1"/>
+      <w:numFmt w:val="lowerRoman"/>
+      <w:lvlText w:val="%9."/>
+      <w:lvlJc w:val="right"/>
+      <w:pPr>
+        <w:ind w:left="6480" w:hanging="180"/>
+      </w:pPr>
+    </w:lvl>
+  </w:abstractNum>
+  <w:abstractNum w:abstractNumId="3" w15:restartNumberingAfterBreak="0">
     <w:nsid w:val="1AF31FA1"/>
     <w:multiLevelType w:val="hybridMultilevel"/>
     <w:tmpl w:val="8738154A"/>
@@ -1263,7 +3591,275 @@
       </w:rPr>
     </w:lvl>
   </w:abstractNum>
-  <w:abstractNum w:abstractNumId="2" w15:restartNumberingAfterBreak="0">
+  <w:abstractNum w:abstractNumId="4" w15:restartNumberingAfterBreak="0">
+    <w:nsid w:val="27423D20"/>
+    <w:multiLevelType w:val="hybridMultilevel"/>
+    <w:tmpl w:val="CDF48E5E"/>
+    <w:lvl w:ilvl="0" w:tplc="12A811CA">
+      <w:start w:val="1"/>
+      <w:numFmt w:val="decimal"/>
+      <w:lvlText w:val="%1."/>
+      <w:lvlJc w:val="left"/>
+      <w:pPr>
+        <w:ind w:left="1080" w:hanging="360"/>
+      </w:pPr>
+      <w:rPr>
+        <w:rFonts w:hint="default"/>
+      </w:rPr>
+    </w:lvl>
+    <w:lvl w:ilvl="1" w:tplc="0C0A0019" w:tentative="1">
+      <w:start w:val="1"/>
+      <w:numFmt w:val="lowerLetter"/>
+      <w:lvlText w:val="%2."/>
+      <w:lvlJc w:val="left"/>
+      <w:pPr>
+        <w:ind w:left="1800" w:hanging="360"/>
+      </w:pPr>
+    </w:lvl>
+    <w:lvl w:ilvl="2" w:tplc="0C0A001B" w:tentative="1">
+      <w:start w:val="1"/>
+      <w:numFmt w:val="lowerRoman"/>
+      <w:lvlText w:val="%3."/>
+      <w:lvlJc w:val="right"/>
+      <w:pPr>
+        <w:ind w:left="2520" w:hanging="180"/>
+      </w:pPr>
+    </w:lvl>
+    <w:lvl w:ilvl="3" w:tplc="0C0A000F" w:tentative="1">
+      <w:start w:val="1"/>
+      <w:numFmt w:val="decimal"/>
+      <w:lvlText w:val="%4."/>
+      <w:lvlJc w:val="left"/>
+      <w:pPr>
+        <w:ind w:left="3240" w:hanging="360"/>
+      </w:pPr>
+    </w:lvl>
+    <w:lvl w:ilvl="4" w:tplc="0C0A0019" w:tentative="1">
+      <w:start w:val="1"/>
+      <w:numFmt w:val="lowerLetter"/>
+      <w:lvlText w:val="%5."/>
+      <w:lvlJc w:val="left"/>
+      <w:pPr>
+        <w:ind w:left="3960" w:hanging="360"/>
+      </w:pPr>
+    </w:lvl>
+    <w:lvl w:ilvl="5" w:tplc="0C0A001B" w:tentative="1">
+      <w:start w:val="1"/>
+      <w:numFmt w:val="lowerRoman"/>
+      <w:lvlText w:val="%6."/>
+      <w:lvlJc w:val="right"/>
+      <w:pPr>
+        <w:ind w:left="4680" w:hanging="180"/>
+      </w:pPr>
+    </w:lvl>
+    <w:lvl w:ilvl="6" w:tplc="0C0A000F" w:tentative="1">
+      <w:start w:val="1"/>
+      <w:numFmt w:val="decimal"/>
+      <w:lvlText w:val="%7."/>
+      <w:lvlJc w:val="left"/>
+      <w:pPr>
+        <w:ind w:left="5400" w:hanging="360"/>
+      </w:pPr>
+    </w:lvl>
+    <w:lvl w:ilvl="7" w:tplc="0C0A0019" w:tentative="1">
+      <w:start w:val="1"/>
+      <w:numFmt w:val="lowerLetter"/>
+      <w:lvlText w:val="%8."/>
+      <w:lvlJc w:val="left"/>
+      <w:pPr>
+        <w:ind w:left="6120" w:hanging="360"/>
+      </w:pPr>
+    </w:lvl>
+    <w:lvl w:ilvl="8" w:tplc="0C0A001B" w:tentative="1">
+      <w:start w:val="1"/>
+      <w:numFmt w:val="lowerRoman"/>
+      <w:lvlText w:val="%9."/>
+      <w:lvlJc w:val="right"/>
+      <w:pPr>
+        <w:ind w:left="6840" w:hanging="180"/>
+      </w:pPr>
+    </w:lvl>
+  </w:abstractNum>
+  <w:abstractNum w:abstractNumId="5" w15:restartNumberingAfterBreak="0">
+    <w:nsid w:val="4E2D6B37"/>
+    <w:multiLevelType w:val="hybridMultilevel"/>
+    <w:tmpl w:val="791237BA"/>
+    <w:lvl w:ilvl="0" w:tplc="4A842200">
+      <w:start w:val="1"/>
+      <w:numFmt w:val="decimal"/>
+      <w:lvlText w:val="%1."/>
+      <w:lvlJc w:val="left"/>
+      <w:pPr>
+        <w:ind w:left="720" w:hanging="360"/>
+      </w:pPr>
+      <w:rPr>
+        <w:rFonts w:hint="default"/>
+        <w:lang w:val="en-US"/>
+      </w:rPr>
+    </w:lvl>
+    <w:lvl w:ilvl="1" w:tplc="0C0A0019" w:tentative="1">
+      <w:start w:val="1"/>
+      <w:numFmt w:val="lowerLetter"/>
+      <w:lvlText w:val="%2."/>
+      <w:lvlJc w:val="left"/>
+      <w:pPr>
+        <w:ind w:left="1440" w:hanging="360"/>
+      </w:pPr>
+    </w:lvl>
+    <w:lvl w:ilvl="2" w:tplc="0C0A001B" w:tentative="1">
+      <w:start w:val="1"/>
+      <w:numFmt w:val="lowerRoman"/>
+      <w:lvlText w:val="%3."/>
+      <w:lvlJc w:val="right"/>
+      <w:pPr>
+        <w:ind w:left="2160" w:hanging="180"/>
+      </w:pPr>
+    </w:lvl>
+    <w:lvl w:ilvl="3" w:tplc="0C0A000F" w:tentative="1">
+      <w:start w:val="1"/>
+      <w:numFmt w:val="decimal"/>
+      <w:lvlText w:val="%4."/>
+      <w:lvlJc w:val="left"/>
+      <w:pPr>
+        <w:ind w:left="2880" w:hanging="360"/>
+      </w:pPr>
+    </w:lvl>
+    <w:lvl w:ilvl="4" w:tplc="0C0A0019" w:tentative="1">
+      <w:start w:val="1"/>
+      <w:numFmt w:val="lowerLetter"/>
+      <w:lvlText w:val="%5."/>
+      <w:lvlJc w:val="left"/>
+      <w:pPr>
+        <w:ind w:left="3600" w:hanging="360"/>
+      </w:pPr>
+    </w:lvl>
+    <w:lvl w:ilvl="5" w:tplc="0C0A001B" w:tentative="1">
+      <w:start w:val="1"/>
+      <w:numFmt w:val="lowerRoman"/>
+      <w:lvlText w:val="%6."/>
+      <w:lvlJc w:val="right"/>
+      <w:pPr>
+        <w:ind w:left="4320" w:hanging="180"/>
+      </w:pPr>
+    </w:lvl>
+    <w:lvl w:ilvl="6" w:tplc="0C0A000F" w:tentative="1">
+      <w:start w:val="1"/>
+      <w:numFmt w:val="decimal"/>
+      <w:lvlText w:val="%7."/>
+      <w:lvlJc w:val="left"/>
+      <w:pPr>
+        <w:ind w:left="5040" w:hanging="360"/>
+      </w:pPr>
+    </w:lvl>
+    <w:lvl w:ilvl="7" w:tplc="0C0A0019" w:tentative="1">
+      <w:start w:val="1"/>
+      <w:numFmt w:val="lowerLetter"/>
+      <w:lvlText w:val="%8."/>
+      <w:lvlJc w:val="left"/>
+      <w:pPr>
+        <w:ind w:left="5760" w:hanging="360"/>
+      </w:pPr>
+    </w:lvl>
+    <w:lvl w:ilvl="8" w:tplc="0C0A001B" w:tentative="1">
+      <w:start w:val="1"/>
+      <w:numFmt w:val="lowerRoman"/>
+      <w:lvlText w:val="%9."/>
+      <w:lvlJc w:val="right"/>
+      <w:pPr>
+        <w:ind w:left="6480" w:hanging="180"/>
+      </w:pPr>
+    </w:lvl>
+  </w:abstractNum>
+  <w:abstractNum w:abstractNumId="6" w15:restartNumberingAfterBreak="0">
+    <w:nsid w:val="62077F22"/>
+    <w:multiLevelType w:val="hybridMultilevel"/>
+    <w:tmpl w:val="64F4823E"/>
+    <w:lvl w:ilvl="0" w:tplc="0C0A000F">
+      <w:start w:val="1"/>
+      <w:numFmt w:val="decimal"/>
+      <w:lvlText w:val="%1."/>
+      <w:lvlJc w:val="left"/>
+      <w:pPr>
+        <w:ind w:left="720" w:hanging="360"/>
+      </w:pPr>
+      <w:rPr>
+        <w:rFonts w:hint="default"/>
+      </w:rPr>
+    </w:lvl>
+    <w:lvl w:ilvl="1" w:tplc="0C0A0019" w:tentative="1">
+      <w:start w:val="1"/>
+      <w:numFmt w:val="lowerLetter"/>
+      <w:lvlText w:val="%2."/>
+      <w:lvlJc w:val="left"/>
+      <w:pPr>
+        <w:ind w:left="1440" w:hanging="360"/>
+      </w:pPr>
+    </w:lvl>
+    <w:lvl w:ilvl="2" w:tplc="0C0A001B" w:tentative="1">
+      <w:start w:val="1"/>
+      <w:numFmt w:val="lowerRoman"/>
+      <w:lvlText w:val="%3."/>
+      <w:lvlJc w:val="right"/>
+      <w:pPr>
+        <w:ind w:left="2160" w:hanging="180"/>
+      </w:pPr>
+    </w:lvl>
+    <w:lvl w:ilvl="3" w:tplc="0C0A000F" w:tentative="1">
+      <w:start w:val="1"/>
+      <w:numFmt w:val="decimal"/>
+      <w:lvlText w:val="%4."/>
+      <w:lvlJc w:val="left"/>
+      <w:pPr>
+        <w:ind w:left="2880" w:hanging="360"/>
+      </w:pPr>
+    </w:lvl>
+    <w:lvl w:ilvl="4" w:tplc="0C0A0019" w:tentative="1">
+      <w:start w:val="1"/>
+      <w:numFmt w:val="lowerLetter"/>
+      <w:lvlText w:val="%5."/>
+      <w:lvlJc w:val="left"/>
+      <w:pPr>
+        <w:ind w:left="3600" w:hanging="360"/>
+      </w:pPr>
+    </w:lvl>
+    <w:lvl w:ilvl="5" w:tplc="0C0A001B" w:tentative="1">
+      <w:start w:val="1"/>
+      <w:numFmt w:val="lowerRoman"/>
+      <w:lvlText w:val="%6."/>
+      <w:lvlJc w:val="right"/>
+      <w:pPr>
+        <w:ind w:left="4320" w:hanging="180"/>
+      </w:pPr>
+    </w:lvl>
+    <w:lvl w:ilvl="6" w:tplc="0C0A000F" w:tentative="1">
+      <w:start w:val="1"/>
+      <w:numFmt w:val="decimal"/>
+      <w:lvlText w:val="%7."/>
+      <w:lvlJc w:val="left"/>
+      <w:pPr>
+        <w:ind w:left="5040" w:hanging="360"/>
+      </w:pPr>
+    </w:lvl>
+    <w:lvl w:ilvl="7" w:tplc="0C0A0019" w:tentative="1">
+      <w:start w:val="1"/>
+      <w:numFmt w:val="lowerLetter"/>
+      <w:lvlText w:val="%8."/>
+      <w:lvlJc w:val="left"/>
+      <w:pPr>
+        <w:ind w:left="5760" w:hanging="360"/>
+      </w:pPr>
+    </w:lvl>
+    <w:lvl w:ilvl="8" w:tplc="0C0A001B" w:tentative="1">
+      <w:start w:val="1"/>
+      <w:numFmt w:val="lowerRoman"/>
+      <w:lvlText w:val="%9."/>
+      <w:lvlJc w:val="right"/>
+      <w:pPr>
+        <w:ind w:left="6480" w:hanging="180"/>
+      </w:pPr>
+    </w:lvl>
+  </w:abstractNum>
+  <w:abstractNum w:abstractNumId="7" w15:restartNumberingAfterBreak="0">
     <w:nsid w:val="63A04EEA"/>
     <w:multiLevelType w:val="hybridMultilevel"/>
     <w:tmpl w:val="935A72C0"/>
@@ -1352,7 +3948,7 @@
       </w:pPr>
     </w:lvl>
   </w:abstractNum>
-  <w:abstractNum w:abstractNumId="3" w15:restartNumberingAfterBreak="0">
+  <w:abstractNum w:abstractNumId="8" w15:restartNumberingAfterBreak="0">
     <w:nsid w:val="69A123A1"/>
     <w:multiLevelType w:val="hybridMultilevel"/>
     <w:tmpl w:val="06B46A20"/>
@@ -1441,7 +4037,7 @@
       </w:pPr>
     </w:lvl>
   </w:abstractNum>
-  <w:abstractNum w:abstractNumId="4" w15:restartNumberingAfterBreak="0">
+  <w:abstractNum w:abstractNumId="9" w15:restartNumberingAfterBreak="0">
     <w:nsid w:val="6F7233CD"/>
     <w:multiLevelType w:val="hybridMultilevel"/>
     <w:tmpl w:val="233AE948"/>
@@ -1554,7 +4150,96 @@
       </w:rPr>
     </w:lvl>
   </w:abstractNum>
-  <w:abstractNum w:abstractNumId="5" w15:restartNumberingAfterBreak="0">
+  <w:abstractNum w:abstractNumId="10" w15:restartNumberingAfterBreak="0">
+    <w:nsid w:val="78441E68"/>
+    <w:multiLevelType w:val="hybridMultilevel"/>
+    <w:tmpl w:val="D506D4F4"/>
+    <w:lvl w:ilvl="0" w:tplc="D0B6588E">
+      <w:start w:val="1"/>
+      <w:numFmt w:val="decimal"/>
+      <w:lvlText w:val="%1."/>
+      <w:lvlJc w:val="left"/>
+      <w:pPr>
+        <w:ind w:left="1080" w:hanging="360"/>
+      </w:pPr>
+      <w:rPr>
+        <w:rFonts w:hint="default"/>
+      </w:rPr>
+    </w:lvl>
+    <w:lvl w:ilvl="1" w:tplc="0C0A0019" w:tentative="1">
+      <w:start w:val="1"/>
+      <w:numFmt w:val="lowerLetter"/>
+      <w:lvlText w:val="%2."/>
+      <w:lvlJc w:val="left"/>
+      <w:pPr>
+        <w:ind w:left="1800" w:hanging="360"/>
+      </w:pPr>
+    </w:lvl>
+    <w:lvl w:ilvl="2" w:tplc="0C0A001B" w:tentative="1">
+      <w:start w:val="1"/>
+      <w:numFmt w:val="lowerRoman"/>
+      <w:lvlText w:val="%3."/>
+      <w:lvlJc w:val="right"/>
+      <w:pPr>
+        <w:ind w:left="2520" w:hanging="180"/>
+      </w:pPr>
+    </w:lvl>
+    <w:lvl w:ilvl="3" w:tplc="0C0A000F" w:tentative="1">
+      <w:start w:val="1"/>
+      <w:numFmt w:val="decimal"/>
+      <w:lvlText w:val="%4."/>
+      <w:lvlJc w:val="left"/>
+      <w:pPr>
+        <w:ind w:left="3240" w:hanging="360"/>
+      </w:pPr>
+    </w:lvl>
+    <w:lvl w:ilvl="4" w:tplc="0C0A0019" w:tentative="1">
+      <w:start w:val="1"/>
+      <w:numFmt w:val="lowerLetter"/>
+      <w:lvlText w:val="%5."/>
+      <w:lvlJc w:val="left"/>
+      <w:pPr>
+        <w:ind w:left="3960" w:hanging="360"/>
+      </w:pPr>
+    </w:lvl>
+    <w:lvl w:ilvl="5" w:tplc="0C0A001B" w:tentative="1">
+      <w:start w:val="1"/>
+      <w:numFmt w:val="lowerRoman"/>
+      <w:lvlText w:val="%6."/>
+      <w:lvlJc w:val="right"/>
+      <w:pPr>
+        <w:ind w:left="4680" w:hanging="180"/>
+      </w:pPr>
+    </w:lvl>
+    <w:lvl w:ilvl="6" w:tplc="0C0A000F" w:tentative="1">
+      <w:start w:val="1"/>
+      <w:numFmt w:val="decimal"/>
+      <w:lvlText w:val="%7."/>
+      <w:lvlJc w:val="left"/>
+      <w:pPr>
+        <w:ind w:left="5400" w:hanging="360"/>
+      </w:pPr>
+    </w:lvl>
+    <w:lvl w:ilvl="7" w:tplc="0C0A0019" w:tentative="1">
+      <w:start w:val="1"/>
+      <w:numFmt w:val="lowerLetter"/>
+      <w:lvlText w:val="%8."/>
+      <w:lvlJc w:val="left"/>
+      <w:pPr>
+        <w:ind w:left="6120" w:hanging="360"/>
+      </w:pPr>
+    </w:lvl>
+    <w:lvl w:ilvl="8" w:tplc="0C0A001B" w:tentative="1">
+      <w:start w:val="1"/>
+      <w:numFmt w:val="lowerRoman"/>
+      <w:lvlText w:val="%9."/>
+      <w:lvlJc w:val="right"/>
+      <w:pPr>
+        <w:ind w:left="6840" w:hanging="180"/>
+      </w:pPr>
+    </w:lvl>
+  </w:abstractNum>
+  <w:abstractNum w:abstractNumId="11" w15:restartNumberingAfterBreak="0">
     <w:nsid w:val="7B513417"/>
     <w:multiLevelType w:val="hybridMultilevel"/>
     <w:tmpl w:val="C5BA284C"/>
@@ -1668,22 +4353,40 @@
     </w:lvl>
   </w:abstractNum>
   <w:num w:numId="1">
+    <w:abstractNumId w:val="7"/>
+  </w:num>
+  <w:num w:numId="2">
+    <w:abstractNumId w:val="3"/>
+  </w:num>
+  <w:num w:numId="3">
+    <w:abstractNumId w:val="11"/>
+  </w:num>
+  <w:num w:numId="4">
+    <w:abstractNumId w:val="1"/>
+  </w:num>
+  <w:num w:numId="5">
+    <w:abstractNumId w:val="9"/>
+  </w:num>
+  <w:num w:numId="6">
+    <w:abstractNumId w:val="8"/>
+  </w:num>
+  <w:num w:numId="7">
     <w:abstractNumId w:val="2"/>
   </w:num>
-  <w:num w:numId="2">
-    <w:abstractNumId w:val="1"/>
-  </w:num>
-  <w:num w:numId="3">
+  <w:num w:numId="8">
     <w:abstractNumId w:val="5"/>
   </w:num>
-  <w:num w:numId="4">
+  <w:num w:numId="9">
     <w:abstractNumId w:val="0"/>
   </w:num>
-  <w:num w:numId="5">
+  <w:num w:numId="10">
+    <w:abstractNumId w:val="10"/>
+  </w:num>
+  <w:num w:numId="11">
+    <w:abstractNumId w:val="6"/>
+  </w:num>
+  <w:num w:numId="12">
     <w:abstractNumId w:val="4"/>
-  </w:num>
-  <w:num w:numId="6">
-    <w:abstractNumId w:val="3"/>
   </w:num>
 </w:numbering>
 </file>
@@ -2124,7 +4827,6 @@
     <w:name w:val="Hyperlink"/>
     <w:basedOn w:val="Fuentedeprrafopredeter"/>
     <w:uiPriority w:val="99"/>
-    <w:semiHidden/>
     <w:unhideWhenUsed/>
     <w:rsid w:val="00806B86"/>
     <w:rPr>

</xml_diff>